<commit_message>
Add resumo e Diagrama de Uso
</commit_message>
<xml_diff>
--- a/docs/Termo de Abertura de Projeto (TAP).docx
+++ b/docs/Termo de Abertura de Projeto (TAP).docx
@@ -708,11 +708,3017 @@
     </w:p>
     <w:p>
       <w:pPr>
+        <w:spacing w:after="160" w:line="278" w:lineRule="auto"/>
+        <w:ind w:left="0" w:firstLine="0"/>
+        <w:jc w:val="left"/>
+      </w:pPr>
+      <w:r>
+        <w:lastRenderedPageBreak/>
+        <w:t>Stakeholders:</w:t>
+      </w:r>
+    </w:p>
+    <w:p>
+      <w:pPr>
+        <w:spacing w:after="160" w:line="278" w:lineRule="auto"/>
+        <w:ind w:left="0" w:firstLine="0"/>
+        <w:jc w:val="left"/>
+      </w:pPr>
+    </w:p>
+    <w:p>
+      <w:pPr>
+        <w:spacing w:after="160" w:line="278" w:lineRule="auto"/>
+        <w:ind w:left="0" w:firstLine="0"/>
+        <w:jc w:val="left"/>
+      </w:pPr>
+      <w:r>
+        <w:t>Recursos Humanos:</w:t>
+      </w:r>
+    </w:p>
+    <w:p>
+      <w:pPr>
+        <w:spacing w:after="160" w:line="278" w:lineRule="auto"/>
+        <w:ind w:left="0" w:firstLine="0"/>
+        <w:jc w:val="left"/>
+      </w:pPr>
+      <w:r>
+        <w:t>- Carlos Henrique de Oliveira Siqueira</w:t>
+      </w:r>
+    </w:p>
+    <w:p>
+      <w:pPr>
+        <w:spacing w:after="160" w:line="278" w:lineRule="auto"/>
+        <w:ind w:left="0" w:firstLine="0"/>
+        <w:jc w:val="left"/>
+      </w:pPr>
+      <w:r>
+        <w:t xml:space="preserve">- Maria Fernanda Mattoso Oliveira </w:t>
+      </w:r>
+      <w:proofErr w:type="spellStart"/>
+      <w:r>
+        <w:t>Rello</w:t>
+      </w:r>
+      <w:proofErr w:type="spellEnd"/>
+    </w:p>
+    <w:p>
+      <w:pPr>
+        <w:spacing w:after="160" w:line="278" w:lineRule="auto"/>
+        <w:ind w:left="0" w:firstLine="0"/>
+        <w:jc w:val="left"/>
+      </w:pPr>
+      <w:r>
+        <w:t>- João Vitor Castro Viana Marques</w:t>
+      </w:r>
+    </w:p>
+    <w:p>
+      <w:pPr>
+        <w:spacing w:after="160" w:line="278" w:lineRule="auto"/>
+        <w:ind w:left="0" w:firstLine="0"/>
+        <w:jc w:val="left"/>
+      </w:pPr>
+      <w:r>
+        <w:t>- Otavio Lima Bueno</w:t>
+      </w:r>
+    </w:p>
+    <w:p>
+      <w:pPr>
+        <w:spacing w:after="160" w:line="278" w:lineRule="auto"/>
+        <w:ind w:left="0" w:firstLine="0"/>
+        <w:jc w:val="left"/>
+      </w:pPr>
+    </w:p>
+    <w:p>
+      <w:pPr>
+        <w:spacing w:after="160" w:line="278" w:lineRule="auto"/>
+        <w:ind w:left="0" w:firstLine="0"/>
+        <w:jc w:val="left"/>
+      </w:pPr>
+      <w:r>
+        <w:t>Gerente do Projeto:</w:t>
+      </w:r>
+    </w:p>
+    <w:p>
+      <w:pPr>
+        <w:spacing w:after="160" w:line="278" w:lineRule="auto"/>
+        <w:ind w:left="0" w:firstLine="0"/>
+        <w:jc w:val="left"/>
+      </w:pPr>
+      <w:r>
+        <w:t>- Otavio Lima Bueno</w:t>
+      </w:r>
+    </w:p>
+    <w:p>
+      <w:pPr>
+        <w:spacing w:after="160" w:line="278" w:lineRule="auto"/>
+        <w:ind w:left="0" w:firstLine="0"/>
+        <w:jc w:val="left"/>
+      </w:pPr>
+    </w:p>
+    <w:p>
+      <w:pPr>
+        <w:spacing w:after="160" w:line="278" w:lineRule="auto"/>
+        <w:ind w:left="0" w:firstLine="0"/>
+        <w:jc w:val="left"/>
+      </w:pPr>
+      <w:r>
+        <w:t>Patrocinador:</w:t>
+      </w:r>
+    </w:p>
+    <w:p>
+      <w:pPr>
+        <w:spacing w:after="160" w:line="278" w:lineRule="auto"/>
+        <w:ind w:left="0" w:firstLine="0"/>
+        <w:jc w:val="left"/>
+      </w:pPr>
+      <w:r>
+        <w:t>- SENAI Jaguariúna</w:t>
+      </w:r>
+    </w:p>
+    <w:p>
+      <w:pPr>
+        <w:spacing w:after="160" w:line="278" w:lineRule="auto"/>
+        <w:ind w:left="0" w:firstLine="0"/>
+        <w:jc w:val="left"/>
+      </w:pPr>
+    </w:p>
+    <w:p>
+      <w:pPr>
+        <w:spacing w:after="160" w:line="278" w:lineRule="auto"/>
+        <w:ind w:left="0" w:firstLine="0"/>
+        <w:jc w:val="left"/>
+      </w:pPr>
+      <w:r>
+        <w:t>Cliente:</w:t>
+      </w:r>
+    </w:p>
+    <w:p>
+      <w:pPr>
+        <w:spacing w:after="160" w:line="278" w:lineRule="auto"/>
+        <w:ind w:left="0" w:firstLine="0"/>
+        <w:jc w:val="left"/>
+      </w:pPr>
+      <w:r>
+        <w:t>- SENAI</w:t>
+      </w:r>
+    </w:p>
+    <w:p>
+      <w:pPr>
+        <w:spacing w:after="160" w:line="278" w:lineRule="auto"/>
+        <w:ind w:left="0" w:firstLine="0"/>
+        <w:jc w:val="left"/>
+      </w:pPr>
+    </w:p>
+    <w:p>
+      <w:pPr>
+        <w:spacing w:after="160" w:line="278" w:lineRule="auto"/>
+        <w:ind w:left="0" w:firstLine="0"/>
+        <w:jc w:val="left"/>
+      </w:pPr>
+      <w:r>
+        <w:t>Prazo: 20/09/2024</w:t>
+      </w:r>
+    </w:p>
+    <w:tbl>
+      <w:tblPr>
+        <w:tblStyle w:val="Tabelacomgrade"/>
+        <w:tblW w:w="0" w:type="auto"/>
+        <w:tblLook w:val="04A0" w:firstRow="1" w:lastRow="0" w:firstColumn="1" w:lastColumn="0" w:noHBand="0" w:noVBand="1"/>
+      </w:tblPr>
+      <w:tblGrid>
+        <w:gridCol w:w="2270"/>
+        <w:gridCol w:w="2270"/>
+        <w:gridCol w:w="2271"/>
+        <w:gridCol w:w="2271"/>
+      </w:tblGrid>
+      <w:tr>
+        <w:tc>
+          <w:tcPr>
+            <w:tcW w:w="2270" w:type="dxa"/>
+          </w:tcPr>
+          <w:p>
+            <w:pPr>
+              <w:spacing w:after="160" w:line="278" w:lineRule="auto"/>
+              <w:ind w:left="0" w:firstLine="0"/>
+              <w:jc w:val="center"/>
+            </w:pPr>
+            <w:r>
+              <w:t>Recurso</w:t>
+            </w:r>
+          </w:p>
+        </w:tc>
+        <w:tc>
+          <w:tcPr>
+            <w:tcW w:w="2270" w:type="dxa"/>
+          </w:tcPr>
+          <w:p>
+            <w:pPr>
+              <w:spacing w:after="160" w:line="278" w:lineRule="auto"/>
+              <w:ind w:left="0" w:firstLine="0"/>
+              <w:jc w:val="center"/>
+            </w:pPr>
+            <w:r>
+              <w:t>Hora</w:t>
+            </w:r>
+          </w:p>
+        </w:tc>
+        <w:tc>
+          <w:tcPr>
+            <w:tcW w:w="2271" w:type="dxa"/>
+          </w:tcPr>
+          <w:p>
+            <w:pPr>
+              <w:spacing w:after="160" w:line="278" w:lineRule="auto"/>
+              <w:ind w:left="0" w:firstLine="0"/>
+              <w:jc w:val="center"/>
+            </w:pPr>
+            <w:r>
+              <w:t>Valor Hora</w:t>
+            </w:r>
+          </w:p>
+        </w:tc>
+        <w:tc>
+          <w:tcPr>
+            <w:tcW w:w="2271" w:type="dxa"/>
+          </w:tcPr>
+          <w:p>
+            <w:pPr>
+              <w:spacing w:after="160" w:line="278" w:lineRule="auto"/>
+              <w:ind w:left="0" w:firstLine="0"/>
+              <w:jc w:val="center"/>
+            </w:pPr>
+            <w:r>
+              <w:t>Total</w:t>
+            </w:r>
+          </w:p>
+        </w:tc>
+      </w:tr>
+      <w:tr>
+        <w:tc>
+          <w:tcPr>
+            <w:tcW w:w="2270" w:type="dxa"/>
+          </w:tcPr>
+          <w:p>
+            <w:pPr>
+              <w:spacing w:after="160" w:line="278" w:lineRule="auto"/>
+              <w:ind w:left="0" w:firstLine="0"/>
+              <w:jc w:val="center"/>
+            </w:pPr>
+            <w:r>
+              <w:t>Design</w:t>
+            </w:r>
+          </w:p>
+        </w:tc>
+        <w:tc>
+          <w:tcPr>
+            <w:tcW w:w="2270" w:type="dxa"/>
+          </w:tcPr>
+          <w:p>
+            <w:pPr>
+              <w:spacing w:after="160" w:line="278" w:lineRule="auto"/>
+              <w:ind w:left="0" w:firstLine="0"/>
+              <w:jc w:val="center"/>
+            </w:pPr>
+            <w:r>
+              <w:t>5</w:t>
+            </w:r>
+          </w:p>
+        </w:tc>
+        <w:tc>
+          <w:tcPr>
+            <w:tcW w:w="2271" w:type="dxa"/>
+          </w:tcPr>
+          <w:p>
+            <w:pPr>
+              <w:spacing w:after="160" w:line="278" w:lineRule="auto"/>
+              <w:ind w:left="0" w:firstLine="0"/>
+              <w:jc w:val="center"/>
+            </w:pPr>
+            <w:r>
+              <w:t>30,00</w:t>
+            </w:r>
+          </w:p>
+        </w:tc>
+        <w:tc>
+          <w:tcPr>
+            <w:tcW w:w="2271" w:type="dxa"/>
+          </w:tcPr>
+          <w:p>
+            <w:pPr>
+              <w:spacing w:after="160" w:line="278" w:lineRule="auto"/>
+              <w:ind w:left="0" w:firstLine="0"/>
+              <w:jc w:val="center"/>
+            </w:pPr>
+            <w:r>
+              <w:t>150,00</w:t>
+            </w:r>
+          </w:p>
+        </w:tc>
+      </w:tr>
+      <w:tr>
+        <w:tc>
+          <w:tcPr>
+            <w:tcW w:w="2270" w:type="dxa"/>
+          </w:tcPr>
+          <w:p>
+            <w:pPr>
+              <w:spacing w:after="160" w:line="278" w:lineRule="auto"/>
+              <w:ind w:left="0" w:firstLine="0"/>
+              <w:jc w:val="center"/>
+            </w:pPr>
+            <w:r>
+              <w:t>Back-</w:t>
+            </w:r>
+            <w:proofErr w:type="spellStart"/>
+            <w:r>
+              <w:t>end</w:t>
+            </w:r>
+            <w:proofErr w:type="spellEnd"/>
+            <w:r>
+              <w:t xml:space="preserve"> </w:t>
+            </w:r>
+            <w:proofErr w:type="gramStart"/>
+            <w:r>
+              <w:t>+  BD</w:t>
+            </w:r>
+            <w:proofErr w:type="gramEnd"/>
+          </w:p>
+        </w:tc>
+        <w:tc>
+          <w:tcPr>
+            <w:tcW w:w="2270" w:type="dxa"/>
+          </w:tcPr>
+          <w:p>
+            <w:pPr>
+              <w:spacing w:after="160" w:line="278" w:lineRule="auto"/>
+              <w:ind w:left="0" w:firstLine="0"/>
+              <w:jc w:val="center"/>
+            </w:pPr>
+            <w:r>
+              <w:t>15</w:t>
+            </w:r>
+          </w:p>
+        </w:tc>
+        <w:tc>
+          <w:tcPr>
+            <w:tcW w:w="2271" w:type="dxa"/>
+          </w:tcPr>
+          <w:p>
+            <w:pPr>
+              <w:spacing w:after="160" w:line="278" w:lineRule="auto"/>
+              <w:ind w:left="0" w:firstLine="0"/>
+              <w:jc w:val="center"/>
+            </w:pPr>
+            <w:r>
+              <w:t>30,00</w:t>
+            </w:r>
+          </w:p>
+        </w:tc>
+        <w:tc>
+          <w:tcPr>
+            <w:tcW w:w="2271" w:type="dxa"/>
+          </w:tcPr>
+          <w:p>
+            <w:pPr>
+              <w:spacing w:after="160" w:line="278" w:lineRule="auto"/>
+              <w:ind w:left="0" w:firstLine="0"/>
+              <w:jc w:val="center"/>
+            </w:pPr>
+            <w:r>
+              <w:t>450,00</w:t>
+            </w:r>
+          </w:p>
+        </w:tc>
+      </w:tr>
+      <w:tr>
+        <w:tc>
+          <w:tcPr>
+            <w:tcW w:w="2270" w:type="dxa"/>
+          </w:tcPr>
+          <w:p>
+            <w:pPr>
+              <w:spacing w:after="160" w:line="278" w:lineRule="auto"/>
+              <w:ind w:left="0" w:firstLine="0"/>
+              <w:jc w:val="center"/>
+            </w:pPr>
+            <w:r>
+              <w:t>Front-</w:t>
+            </w:r>
+            <w:proofErr w:type="spellStart"/>
+            <w:r>
+              <w:t>End</w:t>
+            </w:r>
+            <w:proofErr w:type="spellEnd"/>
+          </w:p>
+        </w:tc>
+        <w:tc>
+          <w:tcPr>
+            <w:tcW w:w="2270" w:type="dxa"/>
+          </w:tcPr>
+          <w:p>
+            <w:pPr>
+              <w:spacing w:after="160" w:line="278" w:lineRule="auto"/>
+              <w:ind w:left="0" w:firstLine="0"/>
+              <w:jc w:val="center"/>
+            </w:pPr>
+            <w:r>
+              <w:t>15</w:t>
+            </w:r>
+          </w:p>
+        </w:tc>
+        <w:tc>
+          <w:tcPr>
+            <w:tcW w:w="2271" w:type="dxa"/>
+          </w:tcPr>
+          <w:p>
+            <w:pPr>
+              <w:spacing w:after="160" w:line="278" w:lineRule="auto"/>
+              <w:ind w:left="0" w:firstLine="0"/>
+              <w:jc w:val="center"/>
+            </w:pPr>
+            <w:r>
+              <w:t>30,00</w:t>
+            </w:r>
+          </w:p>
+        </w:tc>
+        <w:tc>
+          <w:tcPr>
+            <w:tcW w:w="2271" w:type="dxa"/>
+          </w:tcPr>
+          <w:p>
+            <w:pPr>
+              <w:spacing w:after="160" w:line="278" w:lineRule="auto"/>
+              <w:ind w:left="0" w:firstLine="0"/>
+              <w:jc w:val="center"/>
+            </w:pPr>
+            <w:r>
+              <w:t>450,00</w:t>
+            </w:r>
+          </w:p>
+        </w:tc>
+      </w:tr>
+      <w:tr>
+        <w:tc>
+          <w:tcPr>
+            <w:tcW w:w="2270" w:type="dxa"/>
+          </w:tcPr>
+          <w:p>
+            <w:pPr>
+              <w:spacing w:after="160" w:line="278" w:lineRule="auto"/>
+              <w:ind w:left="0" w:firstLine="0"/>
+              <w:jc w:val="center"/>
+            </w:pPr>
+            <w:r>
+              <w:t>Mobile</w:t>
+            </w:r>
+          </w:p>
+        </w:tc>
+        <w:tc>
+          <w:tcPr>
+            <w:tcW w:w="2270" w:type="dxa"/>
+          </w:tcPr>
+          <w:p>
+            <w:pPr>
+              <w:spacing w:after="160" w:line="278" w:lineRule="auto"/>
+              <w:ind w:left="0" w:firstLine="0"/>
+              <w:jc w:val="center"/>
+            </w:pPr>
+            <w:r>
+              <w:t>15</w:t>
+            </w:r>
+          </w:p>
+        </w:tc>
+        <w:tc>
+          <w:tcPr>
+            <w:tcW w:w="2271" w:type="dxa"/>
+          </w:tcPr>
+          <w:p>
+            <w:pPr>
+              <w:spacing w:after="160" w:line="278" w:lineRule="auto"/>
+              <w:ind w:left="0" w:firstLine="0"/>
+              <w:jc w:val="center"/>
+            </w:pPr>
+            <w:r>
+              <w:t>30,00</w:t>
+            </w:r>
+          </w:p>
+        </w:tc>
+        <w:tc>
+          <w:tcPr>
+            <w:tcW w:w="2271" w:type="dxa"/>
+          </w:tcPr>
+          <w:p>
+            <w:pPr>
+              <w:spacing w:after="160" w:line="278" w:lineRule="auto"/>
+              <w:ind w:left="0" w:firstLine="0"/>
+              <w:jc w:val="center"/>
+            </w:pPr>
+            <w:r>
+              <w:t xml:space="preserve">450,00         </w:t>
+            </w:r>
+          </w:p>
+        </w:tc>
+      </w:tr>
+      <w:tr>
+        <w:tc>
+          <w:tcPr>
+            <w:tcW w:w="2270" w:type="dxa"/>
+          </w:tcPr>
+          <w:p>
+            <w:pPr>
+              <w:spacing w:after="160" w:line="278" w:lineRule="auto"/>
+              <w:ind w:left="0" w:firstLine="0"/>
+              <w:jc w:val="center"/>
+            </w:pPr>
+            <w:r>
+              <w:t xml:space="preserve">Integração </w:t>
+            </w:r>
+            <w:proofErr w:type="spellStart"/>
+            <w:r>
+              <w:t>FullStack</w:t>
+            </w:r>
+            <w:proofErr w:type="spellEnd"/>
+          </w:p>
+        </w:tc>
+        <w:tc>
+          <w:tcPr>
+            <w:tcW w:w="2270" w:type="dxa"/>
+          </w:tcPr>
+          <w:p>
+            <w:pPr>
+              <w:spacing w:after="160" w:line="278" w:lineRule="auto"/>
+              <w:ind w:left="0" w:firstLine="0"/>
+              <w:jc w:val="center"/>
+            </w:pPr>
+            <w:r>
+              <w:t>10</w:t>
+            </w:r>
+          </w:p>
+        </w:tc>
+        <w:tc>
+          <w:tcPr>
+            <w:tcW w:w="2271" w:type="dxa"/>
+          </w:tcPr>
+          <w:p>
+            <w:pPr>
+              <w:spacing w:after="160" w:line="278" w:lineRule="auto"/>
+              <w:ind w:left="0" w:firstLine="0"/>
+              <w:jc w:val="center"/>
+            </w:pPr>
+            <w:r>
+              <w:t>30,00</w:t>
+            </w:r>
+          </w:p>
+        </w:tc>
+        <w:tc>
+          <w:tcPr>
+            <w:tcW w:w="2271" w:type="dxa"/>
+          </w:tcPr>
+          <w:p>
+            <w:pPr>
+              <w:spacing w:after="160" w:line="278" w:lineRule="auto"/>
+              <w:ind w:left="0" w:firstLine="0"/>
+              <w:jc w:val="center"/>
+            </w:pPr>
+            <w:r>
+              <w:t>300,00</w:t>
+            </w:r>
+          </w:p>
+        </w:tc>
+      </w:tr>
+      <w:tr>
+        <w:tc>
+          <w:tcPr>
+            <w:tcW w:w="2270" w:type="dxa"/>
+          </w:tcPr>
+          <w:p>
+            <w:pPr>
+              <w:spacing w:after="160" w:line="278" w:lineRule="auto"/>
+              <w:ind w:left="0" w:firstLine="0"/>
+              <w:jc w:val="center"/>
+            </w:pPr>
+            <w:r>
+              <w:lastRenderedPageBreak/>
+              <w:t>Documentação do Projeto</w:t>
+            </w:r>
+          </w:p>
+        </w:tc>
+        <w:tc>
+          <w:tcPr>
+            <w:tcW w:w="2270" w:type="dxa"/>
+          </w:tcPr>
+          <w:p>
+            <w:pPr>
+              <w:spacing w:after="160" w:line="278" w:lineRule="auto"/>
+              <w:ind w:left="0" w:firstLine="0"/>
+              <w:jc w:val="center"/>
+            </w:pPr>
+            <w:r>
+              <w:t>10</w:t>
+            </w:r>
+          </w:p>
+        </w:tc>
+        <w:tc>
+          <w:tcPr>
+            <w:tcW w:w="2271" w:type="dxa"/>
+          </w:tcPr>
+          <w:p>
+            <w:pPr>
+              <w:spacing w:after="160" w:line="278" w:lineRule="auto"/>
+              <w:ind w:left="0" w:firstLine="0"/>
+              <w:jc w:val="center"/>
+            </w:pPr>
+            <w:r>
+              <w:t>30,00</w:t>
+            </w:r>
+          </w:p>
+        </w:tc>
+        <w:tc>
+          <w:tcPr>
+            <w:tcW w:w="2271" w:type="dxa"/>
+          </w:tcPr>
+          <w:p>
+            <w:pPr>
+              <w:spacing w:after="160" w:line="278" w:lineRule="auto"/>
+              <w:ind w:left="0" w:firstLine="0"/>
+              <w:jc w:val="center"/>
+            </w:pPr>
+            <w:r>
+              <w:t>300,00</w:t>
+            </w:r>
+          </w:p>
+        </w:tc>
+      </w:tr>
+      <w:tr>
+        <w:tc>
+          <w:tcPr>
+            <w:tcW w:w="2270" w:type="dxa"/>
+          </w:tcPr>
+          <w:p>
+            <w:pPr>
+              <w:spacing w:after="160" w:line="278" w:lineRule="auto"/>
+              <w:ind w:left="0" w:firstLine="0"/>
+              <w:jc w:val="center"/>
+            </w:pPr>
+            <w:r>
+              <w:t>Testes</w:t>
+            </w:r>
+          </w:p>
+        </w:tc>
+        <w:tc>
+          <w:tcPr>
+            <w:tcW w:w="2270" w:type="dxa"/>
+          </w:tcPr>
+          <w:p>
+            <w:pPr>
+              <w:spacing w:after="160" w:line="278" w:lineRule="auto"/>
+              <w:ind w:left="0" w:firstLine="0"/>
+              <w:jc w:val="center"/>
+            </w:pPr>
+            <w:r>
+              <w:t>10</w:t>
+            </w:r>
+          </w:p>
+        </w:tc>
+        <w:tc>
+          <w:tcPr>
+            <w:tcW w:w="2271" w:type="dxa"/>
+          </w:tcPr>
+          <w:p>
+            <w:pPr>
+              <w:spacing w:after="160" w:line="278" w:lineRule="auto"/>
+              <w:ind w:left="0" w:firstLine="0"/>
+              <w:jc w:val="center"/>
+            </w:pPr>
+            <w:r>
+              <w:t>30,00</w:t>
+            </w:r>
+          </w:p>
+        </w:tc>
+        <w:tc>
+          <w:tcPr>
+            <w:tcW w:w="2271" w:type="dxa"/>
+          </w:tcPr>
+          <w:p>
+            <w:pPr>
+              <w:spacing w:after="160" w:line="278" w:lineRule="auto"/>
+              <w:ind w:left="0" w:firstLine="0"/>
+              <w:jc w:val="center"/>
+            </w:pPr>
+            <w:r>
+              <w:t>300,00</w:t>
+            </w:r>
+          </w:p>
+        </w:tc>
+      </w:tr>
+      <w:tr>
+        <w:tc>
+          <w:tcPr>
+            <w:tcW w:w="2270" w:type="dxa"/>
+          </w:tcPr>
+          <w:p>
+            <w:pPr>
+              <w:spacing w:after="160" w:line="278" w:lineRule="auto"/>
+              <w:ind w:left="0" w:firstLine="0"/>
+              <w:jc w:val="center"/>
+            </w:pPr>
+            <w:r>
+              <w:t>Total</w:t>
+            </w:r>
+          </w:p>
+        </w:tc>
+        <w:tc>
+          <w:tcPr>
+            <w:tcW w:w="2270" w:type="dxa"/>
+          </w:tcPr>
+          <w:p>
+            <w:pPr>
+              <w:spacing w:after="160" w:line="278" w:lineRule="auto"/>
+              <w:ind w:left="0" w:firstLine="0"/>
+              <w:jc w:val="center"/>
+            </w:pPr>
+            <w:r>
+              <w:t>80</w:t>
+            </w:r>
+          </w:p>
+        </w:tc>
+        <w:tc>
+          <w:tcPr>
+            <w:tcW w:w="2271" w:type="dxa"/>
+          </w:tcPr>
+          <w:p>
+            <w:pPr>
+              <w:spacing w:after="160" w:line="278" w:lineRule="auto"/>
+              <w:ind w:left="0" w:firstLine="0"/>
+              <w:jc w:val="center"/>
+            </w:pPr>
+          </w:p>
+        </w:tc>
+        <w:tc>
+          <w:tcPr>
+            <w:tcW w:w="2271" w:type="dxa"/>
+          </w:tcPr>
+          <w:p>
+            <w:pPr>
+              <w:spacing w:after="160" w:line="278" w:lineRule="auto"/>
+              <w:ind w:left="0" w:firstLine="0"/>
+              <w:jc w:val="center"/>
+            </w:pPr>
+            <w:r>
+              <w:t>2400,00</w:t>
+            </w:r>
+          </w:p>
+        </w:tc>
+      </w:tr>
+    </w:tbl>
+    <w:p>
+      <w:pPr>
+        <w:spacing w:after="267" w:line="259" w:lineRule="auto"/>
+        <w:ind w:left="374" w:firstLine="0"/>
+      </w:pPr>
+    </w:p>
+    <w:p>
+      <w:pPr>
+        <w:spacing w:after="267" w:line="259" w:lineRule="auto"/>
+        <w:ind w:left="374" w:firstLine="0"/>
+      </w:pPr>
+      <w:r>
+        <w:t>Local: Jaguariúna</w:t>
+      </w:r>
+    </w:p>
+    <w:p>
+      <w:pPr>
+        <w:spacing w:after="267" w:line="259" w:lineRule="auto"/>
+        <w:ind w:left="374" w:firstLine="0"/>
+      </w:pPr>
+      <w:r>
+        <w:t>Data: 20/09/2024</w:t>
+      </w:r>
+    </w:p>
+    <w:p>
+      <w:pPr>
+        <w:spacing w:after="267" w:line="259" w:lineRule="auto"/>
+        <w:ind w:left="374" w:firstLine="0"/>
+      </w:pPr>
+      <w:r>
+        <w:t>Patrocinador</w:t>
+      </w:r>
+    </w:p>
+    <w:p>
+      <w:pPr>
+        <w:spacing w:after="267" w:line="259" w:lineRule="auto"/>
+        <w:ind w:left="374" w:firstLine="0"/>
+      </w:pPr>
+      <w:r>
+        <w:t>Ass.: __________________________________________</w:t>
+      </w:r>
+    </w:p>
+    <w:p>
+      <w:pPr>
+        <w:spacing w:after="267" w:line="259" w:lineRule="auto"/>
+        <w:ind w:left="374" w:firstLine="0"/>
+      </w:pPr>
+    </w:p>
+    <w:p>
+      <w:pPr>
+        <w:spacing w:after="267" w:line="259" w:lineRule="auto"/>
+        <w:ind w:left="374" w:firstLine="0"/>
+      </w:pPr>
+      <w:r>
+        <w:t>Cliente</w:t>
+      </w:r>
+    </w:p>
+    <w:p>
+      <w:pPr>
+        <w:spacing w:after="267" w:line="259" w:lineRule="auto"/>
+        <w:ind w:left="374" w:firstLine="0"/>
+      </w:pPr>
+      <w:r>
+        <w:t>Ass.: __________________________________________</w:t>
+      </w:r>
+    </w:p>
+    <w:p>
+      <w:pPr>
+        <w:spacing w:after="267" w:line="259" w:lineRule="auto"/>
+        <w:ind w:left="374" w:firstLine="0"/>
+      </w:pPr>
+    </w:p>
+    <w:p>
+      <w:pPr>
+        <w:spacing w:after="267" w:line="259" w:lineRule="auto"/>
+        <w:ind w:left="374" w:firstLine="0"/>
+      </w:pPr>
+      <w:r>
+        <w:t>Gerente do Projeto</w:t>
+      </w:r>
+    </w:p>
+    <w:p>
+      <w:pPr>
+        <w:spacing w:after="267" w:line="259" w:lineRule="auto"/>
+        <w:ind w:left="374" w:firstLine="0"/>
+      </w:pPr>
+      <w:r>
+        <w:t>Ass.: __________________________________________</w:t>
+      </w:r>
+    </w:p>
+    <w:p>
+      <w:pPr>
+        <w:spacing w:after="267" w:line="259" w:lineRule="auto"/>
+        <w:ind w:left="374" w:firstLine="0"/>
+      </w:pPr>
+    </w:p>
+    <w:p>
+      <w:pPr>
+        <w:spacing w:after="160" w:line="278" w:lineRule="auto"/>
+        <w:ind w:left="0" w:firstLine="0"/>
+        <w:jc w:val="left"/>
+      </w:pPr>
+      <w:r>
+        <w:br w:type="page"/>
+      </w:r>
+    </w:p>
+    <w:p>
+      <w:pPr>
         <w:spacing w:after="215"/>
         <w:ind w:left="9"/>
-      </w:pPr>
-      <w:r>
+        <w:jc w:val="center"/>
+        <w:rPr>
+          <w:b/>
+          <w:bCs/>
+        </w:rPr>
+      </w:pPr>
+      <w:r>
+        <w:rPr>
+          <w:b/>
+          <w:bCs/>
+        </w:rPr>
         <w:lastRenderedPageBreak/>
+        <w:t>Dicionário de palavras</w:t>
+      </w:r>
+    </w:p>
+    <w:p>
+      <w:pPr>
+        <w:spacing w:after="215"/>
+        <w:ind w:left="9"/>
+      </w:pPr>
+      <w:r>
+        <w:t xml:space="preserve">API - </w:t>
+      </w:r>
+      <w:proofErr w:type="spellStart"/>
+      <w:r>
+        <w:t>Application</w:t>
+      </w:r>
+      <w:proofErr w:type="spellEnd"/>
+      <w:r>
+        <w:t xml:space="preserve"> </w:t>
+      </w:r>
+      <w:proofErr w:type="spellStart"/>
+      <w:r>
+        <w:t>Programming</w:t>
+      </w:r>
+      <w:proofErr w:type="spellEnd"/>
+      <w:r>
+        <w:t xml:space="preserve"> Interface (Interface de programação de aplicação)</w:t>
+      </w:r>
+    </w:p>
+    <w:p>
+      <w:pPr>
+        <w:spacing w:after="215"/>
+        <w:ind w:left="9"/>
+      </w:pPr>
+      <w:proofErr w:type="spellStart"/>
+      <w:r>
+        <w:t>BackEnd</w:t>
+      </w:r>
+      <w:proofErr w:type="spellEnd"/>
+      <w:r>
+        <w:t xml:space="preserve"> - Prática de programação para Servidor de Aplicação e ou Banco de Dados.</w:t>
+      </w:r>
+    </w:p>
+    <w:p>
+      <w:pPr>
+        <w:spacing w:after="215"/>
+        <w:ind w:left="9"/>
+      </w:pPr>
+      <w:r>
+        <w:t>CSS - Linguagem de marcação e estilização de páginas.</w:t>
+      </w:r>
+    </w:p>
+    <w:p>
+      <w:pPr>
+        <w:spacing w:after="215"/>
+        <w:ind w:left="9"/>
+      </w:pPr>
+      <w:r>
+        <w:t>DER - Diagrama de Entidade e Relacionamento</w:t>
+      </w:r>
+      <w:r>
+        <w:t>.</w:t>
+      </w:r>
+    </w:p>
+    <w:p>
+      <w:pPr>
+        <w:spacing w:after="215"/>
+        <w:ind w:left="9"/>
+      </w:pPr>
+      <w:proofErr w:type="spellStart"/>
+      <w:r>
+        <w:t>FrontEnd</w:t>
+      </w:r>
+      <w:proofErr w:type="spellEnd"/>
+      <w:r>
+        <w:t xml:space="preserve"> -Prática de programação para cliente de programas para internet.</w:t>
+      </w:r>
+    </w:p>
+    <w:p>
+      <w:pPr>
+        <w:spacing w:after="215"/>
+        <w:ind w:left="9"/>
+      </w:pPr>
+      <w:proofErr w:type="spellStart"/>
+      <w:r>
+        <w:t>FullStack</w:t>
+      </w:r>
+      <w:proofErr w:type="spellEnd"/>
+      <w:r>
+        <w:t xml:space="preserve"> - Prática de programação em todas as camadas Cliente e Servidor</w:t>
+      </w:r>
+      <w:r>
+        <w:t>.</w:t>
+      </w:r>
+    </w:p>
+    <w:p>
+      <w:pPr>
+        <w:spacing w:after="215"/>
+        <w:ind w:left="9"/>
+      </w:pPr>
+      <w:r>
+        <w:t xml:space="preserve">GitHub - Repositório para códigos fonte e rede social de programadores. </w:t>
+      </w:r>
+    </w:p>
+    <w:p>
+      <w:pPr>
+        <w:spacing w:after="215"/>
+        <w:ind w:left="0" w:firstLine="0"/>
+      </w:pPr>
+      <w:r>
+        <w:t xml:space="preserve">HTML - Hyper </w:t>
+      </w:r>
+      <w:proofErr w:type="spellStart"/>
+      <w:r>
+        <w:t>Text</w:t>
+      </w:r>
+      <w:proofErr w:type="spellEnd"/>
+      <w:r>
+        <w:t xml:space="preserve"> Management </w:t>
+      </w:r>
+      <w:proofErr w:type="spellStart"/>
+      <w:r>
+        <w:t>Language</w:t>
+      </w:r>
+      <w:proofErr w:type="spellEnd"/>
+      <w:r>
+        <w:t xml:space="preserve">, linguagem de marcação. </w:t>
+      </w:r>
+    </w:p>
+    <w:p>
+      <w:pPr>
+        <w:spacing w:after="215"/>
+        <w:ind w:left="9"/>
+      </w:pPr>
+      <w:proofErr w:type="spellStart"/>
+      <w:r>
+        <w:t>JavaScript</w:t>
+      </w:r>
+      <w:proofErr w:type="spellEnd"/>
+      <w:r>
+        <w:t xml:space="preserve"> - Linguagem de programação para a internet.</w:t>
+      </w:r>
+    </w:p>
+    <w:p>
+      <w:pPr>
+        <w:spacing w:after="215"/>
+        <w:ind w:left="9"/>
+      </w:pPr>
+      <w:r>
+        <w:t xml:space="preserve">JSON - Objeto </w:t>
+      </w:r>
+      <w:proofErr w:type="spellStart"/>
+      <w:r>
+        <w:t>JavaScript</w:t>
+      </w:r>
+      <w:proofErr w:type="spellEnd"/>
+      <w:r>
+        <w:t>, padrão de dados de uma API</w:t>
+      </w:r>
+      <w:r>
+        <w:t>.</w:t>
+      </w:r>
+    </w:p>
+    <w:p>
+      <w:pPr>
+        <w:spacing w:after="215"/>
+        <w:ind w:left="9"/>
+      </w:pPr>
+      <w:r>
+        <w:t>MER - Modelo Entidade e Relacionamento</w:t>
+      </w:r>
+      <w:r>
+        <w:t>.</w:t>
+      </w:r>
+    </w:p>
+    <w:p>
+      <w:pPr>
+        <w:spacing w:after="215"/>
+        <w:ind w:left="9"/>
+      </w:pPr>
+      <w:r>
+        <w:t>Mobile - Prática de programação para dispositivos móveis também clientes de programas para a internet</w:t>
+      </w:r>
+      <w:r>
+        <w:t>.</w:t>
+      </w:r>
+    </w:p>
+    <w:p>
+      <w:pPr>
+        <w:spacing w:after="160" w:line="278" w:lineRule="auto"/>
+        <w:ind w:left="0" w:firstLine="0"/>
+        <w:jc w:val="left"/>
+      </w:pPr>
+      <w:r>
+        <w:br w:type="page"/>
+      </w:r>
+    </w:p>
+    <w:p>
+      <w:pPr>
+        <w:spacing w:after="215"/>
+        <w:ind w:left="9"/>
+        <w:jc w:val="center"/>
+        <w:rPr>
+          <w:b/>
+          <w:bCs/>
+        </w:rPr>
+      </w:pPr>
+      <w:r>
+        <w:rPr>
+          <w:b/>
+          <w:bCs/>
+        </w:rPr>
+        <w:lastRenderedPageBreak/>
+        <w:t>Resumo</w:t>
+      </w:r>
+    </w:p>
+    <w:p>
+      <w:pPr>
+        <w:spacing w:after="215"/>
+        <w:ind w:left="9"/>
+        <w:jc w:val="center"/>
+        <w:rPr>
+          <w:b/>
+          <w:bCs/>
+        </w:rPr>
+      </w:pPr>
+    </w:p>
+    <w:p>
+      <w:pPr>
+        <w:spacing w:after="215"/>
+        <w:ind w:left="9"/>
+      </w:pPr>
+      <w:r>
+        <w:t>O projeto EPONA visa desenvolver um aplicativo móvel</w:t>
+      </w:r>
+      <w:r>
+        <w:t xml:space="preserve"> </w:t>
+      </w:r>
+      <w:r>
+        <w:t>para apoiar pessoas neurodivergentes, incluindo aquelas com TDAH, autismo, discalculia e dislexia, na organização de suas rotinas diárias.</w:t>
+      </w:r>
+    </w:p>
+    <w:p>
+      <w:pPr>
+        <w:spacing w:after="215"/>
+        <w:ind w:left="9"/>
+      </w:pPr>
+      <w:r>
+        <w:t>Pessoas neurodivergentes frequentemente lidam com dificuldades relacionadas à organização e à previsibilidade, o que pode levar a sentimentos de sobrecarga sensorial e emocional. A falta de uma estrutura clara e de rotinas bem definidas pode causar desconforto e ansiedade, afetando negativamente sua qualidade de vida. O EPONA busca preencher essa lacuna ao oferecer um suporte personalizado e acessível, que facilita a criação de uma rotina previsível e organizada. Ao proporcionar uma ferramenta adaptada às necessidades específicas desses indivíduos, o aplicativo promete reduzir a sobrecarga emocional e promover uma maior autonomia.</w:t>
+      </w:r>
+    </w:p>
+    <w:p>
+      <w:pPr>
+        <w:spacing w:after="215"/>
+        <w:ind w:left="9"/>
+      </w:pPr>
+      <w:r>
+        <w:t>O EPONA integra diversas funcionalidades projetadas para melhorar o planejamento diário. Entre suas características, o aplicativo permite a adição de eventos esporádicos e lembretes em uma agenda, a criação de listas personalizadas, e o uso de checklists para auxiliar na realização de tarefas diárias. Além disso, o sistema inclui um mecanismo de recompensas para incentivar a conclusão das atividades, e uma interface lúdica e intuitiva para facilitar o uso.</w:t>
+      </w:r>
+    </w:p>
+    <w:p>
+      <w:pPr>
+        <w:spacing w:after="215"/>
+        <w:ind w:left="9"/>
+      </w:pPr>
+      <w:r>
+        <w:t>Ao criar um ambiente de planejamento que se adapta às necessidades individuais dos usuários, o aplicativo contribui significativamente para a melhoria da qualidade de vida, oferecendo uma solução prática e eficiente para os desafios enfrentados por pessoas neurodivergentes.</w:t>
+      </w:r>
+    </w:p>
+    <w:p>
+      <w:pPr>
+        <w:spacing w:after="215"/>
+        <w:ind w:left="9"/>
+      </w:pPr>
+      <w:r>
+        <w:t xml:space="preserve">Em resumo, o EPONA representa um avanço importante na criação de ferramentas que apoiam a autonomia e o bem-estar de pessoas neurodivergentes. Ao proporcionar uma abordagem estruturada e personalizada para a organização do cotidiano, o aplicativo facilita uma gestão mais tranquila do tempo e promove uma melhor qualidade de vida, ajudando esses indivíduos a </w:t>
+      </w:r>
+      <w:r>
+        <w:t>enfrentarem</w:t>
+      </w:r>
+      <w:r>
+        <w:t xml:space="preserve"> seus desafios diários com maior confiança e eficácia.</w:t>
+      </w:r>
+    </w:p>
+    <w:p>
+      <w:pPr>
+        <w:spacing w:after="160" w:line="278" w:lineRule="auto"/>
+        <w:ind w:left="0" w:firstLine="0"/>
+        <w:jc w:val="left"/>
+      </w:pPr>
+      <w:r>
+        <w:br w:type="page"/>
+      </w:r>
+    </w:p>
+    <w:p>
+      <w:pPr>
+        <w:spacing w:after="215"/>
+        <w:ind w:left="9"/>
+        <w:jc w:val="center"/>
+        <w:rPr>
+          <w:b/>
+          <w:bCs/>
+        </w:rPr>
+      </w:pPr>
+      <w:r>
+        <w:rPr>
+          <w:b/>
+          <w:bCs/>
+        </w:rPr>
+        <w:lastRenderedPageBreak/>
+        <w:t xml:space="preserve"> Abstract</w:t>
+      </w:r>
+    </w:p>
+    <w:p>
+      <w:pPr>
+        <w:spacing w:after="215"/>
+        <w:ind w:left="9"/>
+      </w:pPr>
+      <w:r>
+        <w:t xml:space="preserve">The EPONA </w:t>
+      </w:r>
+      <w:proofErr w:type="spellStart"/>
+      <w:r>
+        <w:t>project</w:t>
+      </w:r>
+      <w:proofErr w:type="spellEnd"/>
+      <w:r>
+        <w:t xml:space="preserve"> </w:t>
+      </w:r>
+      <w:proofErr w:type="spellStart"/>
+      <w:r>
+        <w:t>aims</w:t>
+      </w:r>
+      <w:proofErr w:type="spellEnd"/>
+      <w:r>
+        <w:t xml:space="preserve"> </w:t>
+      </w:r>
+      <w:proofErr w:type="spellStart"/>
+      <w:r>
+        <w:t>to</w:t>
+      </w:r>
+      <w:proofErr w:type="spellEnd"/>
+      <w:r>
+        <w:t xml:space="preserve"> </w:t>
+      </w:r>
+      <w:proofErr w:type="spellStart"/>
+      <w:r>
+        <w:t>develop</w:t>
+      </w:r>
+      <w:proofErr w:type="spellEnd"/>
+      <w:r>
+        <w:t xml:space="preserve"> a mobile </w:t>
+      </w:r>
+      <w:proofErr w:type="spellStart"/>
+      <w:r>
+        <w:t>application</w:t>
+      </w:r>
+      <w:proofErr w:type="spellEnd"/>
+      <w:r>
+        <w:t xml:space="preserve"> </w:t>
+      </w:r>
+      <w:proofErr w:type="spellStart"/>
+      <w:r>
+        <w:t>to</w:t>
+      </w:r>
+      <w:proofErr w:type="spellEnd"/>
+      <w:r>
+        <w:t xml:space="preserve"> </w:t>
+      </w:r>
+      <w:proofErr w:type="spellStart"/>
+      <w:r>
+        <w:t>support</w:t>
+      </w:r>
+      <w:proofErr w:type="spellEnd"/>
+      <w:r>
+        <w:t xml:space="preserve"> </w:t>
+      </w:r>
+      <w:proofErr w:type="spellStart"/>
+      <w:r>
+        <w:t>neurodivergent</w:t>
+      </w:r>
+      <w:proofErr w:type="spellEnd"/>
+      <w:r>
+        <w:t xml:space="preserve"> </w:t>
+      </w:r>
+      <w:proofErr w:type="spellStart"/>
+      <w:r>
+        <w:t>individuals</w:t>
+      </w:r>
+      <w:proofErr w:type="spellEnd"/>
+      <w:r>
+        <w:t xml:space="preserve">, </w:t>
+      </w:r>
+      <w:proofErr w:type="spellStart"/>
+      <w:r>
+        <w:t>including</w:t>
+      </w:r>
+      <w:proofErr w:type="spellEnd"/>
+      <w:r>
+        <w:t xml:space="preserve"> </w:t>
+      </w:r>
+      <w:proofErr w:type="spellStart"/>
+      <w:r>
+        <w:t>those</w:t>
+      </w:r>
+      <w:proofErr w:type="spellEnd"/>
+      <w:r>
+        <w:t xml:space="preserve"> </w:t>
+      </w:r>
+      <w:proofErr w:type="spellStart"/>
+      <w:r>
+        <w:t>with</w:t>
+      </w:r>
+      <w:proofErr w:type="spellEnd"/>
+      <w:r>
+        <w:t xml:space="preserve"> ADHD, </w:t>
+      </w:r>
+      <w:proofErr w:type="spellStart"/>
+      <w:r>
+        <w:t>autism</w:t>
+      </w:r>
+      <w:proofErr w:type="spellEnd"/>
+      <w:r>
+        <w:t xml:space="preserve">, </w:t>
+      </w:r>
+      <w:proofErr w:type="spellStart"/>
+      <w:r>
+        <w:t>dyscalculia</w:t>
+      </w:r>
+      <w:proofErr w:type="spellEnd"/>
+      <w:r>
+        <w:t xml:space="preserve">, </w:t>
+      </w:r>
+      <w:proofErr w:type="spellStart"/>
+      <w:r>
+        <w:t>and</w:t>
+      </w:r>
+      <w:proofErr w:type="spellEnd"/>
+      <w:r>
+        <w:t xml:space="preserve"> </w:t>
+      </w:r>
+      <w:proofErr w:type="spellStart"/>
+      <w:r>
+        <w:t>dyslexia</w:t>
+      </w:r>
+      <w:proofErr w:type="spellEnd"/>
+      <w:r>
+        <w:t xml:space="preserve">, in </w:t>
+      </w:r>
+      <w:proofErr w:type="spellStart"/>
+      <w:r>
+        <w:t>organizing</w:t>
+      </w:r>
+      <w:proofErr w:type="spellEnd"/>
+      <w:r>
+        <w:t xml:space="preserve"> </w:t>
+      </w:r>
+      <w:proofErr w:type="spellStart"/>
+      <w:r>
+        <w:t>their</w:t>
+      </w:r>
+      <w:proofErr w:type="spellEnd"/>
+      <w:r>
+        <w:t xml:space="preserve"> </w:t>
+      </w:r>
+      <w:proofErr w:type="spellStart"/>
+      <w:r>
+        <w:t>daily</w:t>
+      </w:r>
+      <w:proofErr w:type="spellEnd"/>
+      <w:r>
+        <w:t xml:space="preserve"> </w:t>
+      </w:r>
+      <w:proofErr w:type="spellStart"/>
+      <w:r>
+        <w:t>routines</w:t>
+      </w:r>
+      <w:proofErr w:type="spellEnd"/>
+      <w:r>
+        <w:t xml:space="preserve">. </w:t>
+      </w:r>
+      <w:proofErr w:type="spellStart"/>
+      <w:r>
+        <w:t>Neurodivergent</w:t>
+      </w:r>
+      <w:proofErr w:type="spellEnd"/>
+      <w:r>
+        <w:t xml:space="preserve"> </w:t>
+      </w:r>
+      <w:proofErr w:type="spellStart"/>
+      <w:r>
+        <w:t>individuals</w:t>
+      </w:r>
+      <w:proofErr w:type="spellEnd"/>
+      <w:r>
+        <w:t xml:space="preserve"> </w:t>
+      </w:r>
+      <w:proofErr w:type="spellStart"/>
+      <w:r>
+        <w:t>often</w:t>
+      </w:r>
+      <w:proofErr w:type="spellEnd"/>
+      <w:r>
+        <w:t xml:space="preserve"> face </w:t>
+      </w:r>
+      <w:proofErr w:type="spellStart"/>
+      <w:r>
+        <w:t>difficulties</w:t>
+      </w:r>
+      <w:proofErr w:type="spellEnd"/>
+      <w:r>
+        <w:t xml:space="preserve"> </w:t>
+      </w:r>
+      <w:proofErr w:type="spellStart"/>
+      <w:r>
+        <w:t>related</w:t>
+      </w:r>
+      <w:proofErr w:type="spellEnd"/>
+      <w:r>
+        <w:t xml:space="preserve"> </w:t>
+      </w:r>
+      <w:proofErr w:type="spellStart"/>
+      <w:r>
+        <w:t>to</w:t>
+      </w:r>
+      <w:proofErr w:type="spellEnd"/>
+      <w:r>
+        <w:t xml:space="preserve"> </w:t>
+      </w:r>
+      <w:proofErr w:type="spellStart"/>
+      <w:r>
+        <w:t>organization</w:t>
+      </w:r>
+      <w:proofErr w:type="spellEnd"/>
+      <w:r>
+        <w:t xml:space="preserve"> </w:t>
+      </w:r>
+      <w:proofErr w:type="spellStart"/>
+      <w:r>
+        <w:t>and</w:t>
+      </w:r>
+      <w:proofErr w:type="spellEnd"/>
+      <w:r>
+        <w:t xml:space="preserve"> </w:t>
+      </w:r>
+      <w:proofErr w:type="spellStart"/>
+      <w:r>
+        <w:t>predictability</w:t>
+      </w:r>
+      <w:proofErr w:type="spellEnd"/>
+      <w:r>
+        <w:t xml:space="preserve">, </w:t>
+      </w:r>
+      <w:proofErr w:type="spellStart"/>
+      <w:r>
+        <w:t>which</w:t>
+      </w:r>
+      <w:proofErr w:type="spellEnd"/>
+      <w:r>
+        <w:t xml:space="preserve"> </w:t>
+      </w:r>
+      <w:proofErr w:type="spellStart"/>
+      <w:r>
+        <w:t>can</w:t>
+      </w:r>
+      <w:proofErr w:type="spellEnd"/>
+      <w:r>
+        <w:t xml:space="preserve"> lead </w:t>
+      </w:r>
+      <w:proofErr w:type="spellStart"/>
+      <w:r>
+        <w:t>to</w:t>
+      </w:r>
+      <w:proofErr w:type="spellEnd"/>
+      <w:r>
+        <w:t xml:space="preserve"> feelings </w:t>
+      </w:r>
+      <w:proofErr w:type="spellStart"/>
+      <w:r>
+        <w:t>of</w:t>
+      </w:r>
+      <w:proofErr w:type="spellEnd"/>
+      <w:r>
+        <w:t xml:space="preserve"> </w:t>
+      </w:r>
+      <w:proofErr w:type="spellStart"/>
+      <w:r>
+        <w:t>sensory</w:t>
+      </w:r>
+      <w:proofErr w:type="spellEnd"/>
+      <w:r>
+        <w:t xml:space="preserve"> </w:t>
+      </w:r>
+      <w:proofErr w:type="spellStart"/>
+      <w:r>
+        <w:t>and</w:t>
+      </w:r>
+      <w:proofErr w:type="spellEnd"/>
+      <w:r>
+        <w:t xml:space="preserve"> </w:t>
+      </w:r>
+      <w:proofErr w:type="spellStart"/>
+      <w:r>
+        <w:t>emotional</w:t>
+      </w:r>
+      <w:proofErr w:type="spellEnd"/>
+      <w:r>
+        <w:t xml:space="preserve"> </w:t>
+      </w:r>
+      <w:proofErr w:type="spellStart"/>
+      <w:r>
+        <w:t>overload</w:t>
+      </w:r>
+      <w:proofErr w:type="spellEnd"/>
+      <w:r>
+        <w:t xml:space="preserve">. The </w:t>
+      </w:r>
+      <w:proofErr w:type="spellStart"/>
+      <w:r>
+        <w:t>lack</w:t>
+      </w:r>
+      <w:proofErr w:type="spellEnd"/>
+      <w:r>
+        <w:t xml:space="preserve"> </w:t>
+      </w:r>
+      <w:proofErr w:type="spellStart"/>
+      <w:r>
+        <w:t>of</w:t>
+      </w:r>
+      <w:proofErr w:type="spellEnd"/>
+      <w:r>
+        <w:t xml:space="preserve"> a </w:t>
+      </w:r>
+      <w:proofErr w:type="spellStart"/>
+      <w:r>
+        <w:t>clear</w:t>
+      </w:r>
+      <w:proofErr w:type="spellEnd"/>
+      <w:r>
+        <w:t xml:space="preserve"> </w:t>
+      </w:r>
+      <w:proofErr w:type="spellStart"/>
+      <w:r>
+        <w:t>structure</w:t>
+      </w:r>
+      <w:proofErr w:type="spellEnd"/>
+      <w:r>
+        <w:t xml:space="preserve"> </w:t>
+      </w:r>
+      <w:proofErr w:type="spellStart"/>
+      <w:r>
+        <w:t>and</w:t>
+      </w:r>
+      <w:proofErr w:type="spellEnd"/>
+      <w:r>
+        <w:t xml:space="preserve"> </w:t>
+      </w:r>
+      <w:proofErr w:type="spellStart"/>
+      <w:r>
+        <w:t>well-defined</w:t>
+      </w:r>
+      <w:proofErr w:type="spellEnd"/>
+      <w:r>
+        <w:t xml:space="preserve"> </w:t>
+      </w:r>
+      <w:proofErr w:type="spellStart"/>
+      <w:r>
+        <w:t>routines</w:t>
+      </w:r>
+      <w:proofErr w:type="spellEnd"/>
+      <w:r>
+        <w:t xml:space="preserve"> </w:t>
+      </w:r>
+      <w:proofErr w:type="spellStart"/>
+      <w:r>
+        <w:t>can</w:t>
+      </w:r>
+      <w:proofErr w:type="spellEnd"/>
+      <w:r>
+        <w:t xml:space="preserve"> cause </w:t>
+      </w:r>
+      <w:proofErr w:type="spellStart"/>
+      <w:r>
+        <w:t>discomfort</w:t>
+      </w:r>
+      <w:proofErr w:type="spellEnd"/>
+      <w:r>
+        <w:t xml:space="preserve"> </w:t>
+      </w:r>
+      <w:proofErr w:type="spellStart"/>
+      <w:r>
+        <w:t>and</w:t>
+      </w:r>
+      <w:proofErr w:type="spellEnd"/>
+      <w:r>
+        <w:t xml:space="preserve"> </w:t>
+      </w:r>
+      <w:proofErr w:type="spellStart"/>
+      <w:r>
+        <w:t>anxiety</w:t>
+      </w:r>
+      <w:proofErr w:type="spellEnd"/>
+      <w:r>
+        <w:t xml:space="preserve">, </w:t>
+      </w:r>
+      <w:proofErr w:type="spellStart"/>
+      <w:r>
+        <w:t>negatively</w:t>
+      </w:r>
+      <w:proofErr w:type="spellEnd"/>
+      <w:r>
+        <w:t xml:space="preserve"> </w:t>
+      </w:r>
+      <w:proofErr w:type="spellStart"/>
+      <w:r>
+        <w:t>impacting</w:t>
+      </w:r>
+      <w:proofErr w:type="spellEnd"/>
+      <w:r>
+        <w:t xml:space="preserve"> </w:t>
+      </w:r>
+      <w:proofErr w:type="spellStart"/>
+      <w:r>
+        <w:t>their</w:t>
+      </w:r>
+      <w:proofErr w:type="spellEnd"/>
+      <w:r>
+        <w:t xml:space="preserve"> </w:t>
+      </w:r>
+      <w:proofErr w:type="spellStart"/>
+      <w:r>
+        <w:t>quality</w:t>
+      </w:r>
+      <w:proofErr w:type="spellEnd"/>
+      <w:r>
+        <w:t xml:space="preserve"> </w:t>
+      </w:r>
+      <w:proofErr w:type="spellStart"/>
+      <w:r>
+        <w:t>of</w:t>
+      </w:r>
+      <w:proofErr w:type="spellEnd"/>
+      <w:r>
+        <w:t xml:space="preserve"> </w:t>
+      </w:r>
+      <w:proofErr w:type="spellStart"/>
+      <w:r>
+        <w:t>life</w:t>
+      </w:r>
+      <w:proofErr w:type="spellEnd"/>
+      <w:r>
+        <w:t xml:space="preserve">. EPONA </w:t>
+      </w:r>
+      <w:proofErr w:type="spellStart"/>
+      <w:r>
+        <w:t>seeks</w:t>
+      </w:r>
+      <w:proofErr w:type="spellEnd"/>
+      <w:r>
+        <w:t xml:space="preserve"> </w:t>
+      </w:r>
+      <w:proofErr w:type="spellStart"/>
+      <w:r>
+        <w:t>to</w:t>
+      </w:r>
+      <w:proofErr w:type="spellEnd"/>
+      <w:r>
+        <w:t xml:space="preserve"> bridge </w:t>
+      </w:r>
+      <w:proofErr w:type="spellStart"/>
+      <w:r>
+        <w:t>this</w:t>
+      </w:r>
+      <w:proofErr w:type="spellEnd"/>
+      <w:r>
+        <w:t xml:space="preserve"> gap </w:t>
+      </w:r>
+      <w:proofErr w:type="spellStart"/>
+      <w:r>
+        <w:t>by</w:t>
+      </w:r>
+      <w:proofErr w:type="spellEnd"/>
+      <w:r>
+        <w:t xml:space="preserve"> </w:t>
+      </w:r>
+      <w:proofErr w:type="spellStart"/>
+      <w:r>
+        <w:t>offering</w:t>
+      </w:r>
+      <w:proofErr w:type="spellEnd"/>
+      <w:r>
+        <w:t xml:space="preserve"> </w:t>
+      </w:r>
+      <w:proofErr w:type="spellStart"/>
+      <w:r>
+        <w:t>personalized</w:t>
+      </w:r>
+      <w:proofErr w:type="spellEnd"/>
+      <w:r>
+        <w:t xml:space="preserve"> </w:t>
+      </w:r>
+      <w:proofErr w:type="spellStart"/>
+      <w:r>
+        <w:t>and</w:t>
+      </w:r>
+      <w:proofErr w:type="spellEnd"/>
+      <w:r>
+        <w:t xml:space="preserve"> </w:t>
+      </w:r>
+      <w:proofErr w:type="spellStart"/>
+      <w:r>
+        <w:t>accessible</w:t>
+      </w:r>
+      <w:proofErr w:type="spellEnd"/>
+      <w:r>
+        <w:t xml:space="preserve"> </w:t>
+      </w:r>
+      <w:proofErr w:type="spellStart"/>
+      <w:r>
+        <w:t>support</w:t>
+      </w:r>
+      <w:proofErr w:type="spellEnd"/>
+      <w:r>
+        <w:t xml:space="preserve"> </w:t>
+      </w:r>
+      <w:proofErr w:type="spellStart"/>
+      <w:r>
+        <w:t>that</w:t>
+      </w:r>
+      <w:proofErr w:type="spellEnd"/>
+      <w:r>
+        <w:t xml:space="preserve"> </w:t>
+      </w:r>
+      <w:proofErr w:type="spellStart"/>
+      <w:r>
+        <w:t>facilitates</w:t>
+      </w:r>
+      <w:proofErr w:type="spellEnd"/>
+      <w:r>
+        <w:t xml:space="preserve"> </w:t>
+      </w:r>
+      <w:proofErr w:type="spellStart"/>
+      <w:r>
+        <w:t>the</w:t>
+      </w:r>
+      <w:proofErr w:type="spellEnd"/>
+      <w:r>
+        <w:t xml:space="preserve"> </w:t>
+      </w:r>
+      <w:proofErr w:type="spellStart"/>
+      <w:r>
+        <w:t>creation</w:t>
+      </w:r>
+      <w:proofErr w:type="spellEnd"/>
+      <w:r>
+        <w:t xml:space="preserve"> </w:t>
+      </w:r>
+      <w:proofErr w:type="spellStart"/>
+      <w:r>
+        <w:t>of</w:t>
+      </w:r>
+      <w:proofErr w:type="spellEnd"/>
+      <w:r>
+        <w:t xml:space="preserve"> a </w:t>
+      </w:r>
+      <w:proofErr w:type="spellStart"/>
+      <w:r>
+        <w:t>predictable</w:t>
+      </w:r>
+      <w:proofErr w:type="spellEnd"/>
+      <w:r>
+        <w:t xml:space="preserve"> </w:t>
+      </w:r>
+      <w:proofErr w:type="spellStart"/>
+      <w:r>
+        <w:t>and</w:t>
+      </w:r>
+      <w:proofErr w:type="spellEnd"/>
+      <w:r>
+        <w:t xml:space="preserve"> </w:t>
+      </w:r>
+      <w:proofErr w:type="spellStart"/>
+      <w:r>
+        <w:t>organized</w:t>
+      </w:r>
+      <w:proofErr w:type="spellEnd"/>
+      <w:r>
+        <w:t xml:space="preserve"> </w:t>
+      </w:r>
+      <w:proofErr w:type="spellStart"/>
+      <w:r>
+        <w:t>routine</w:t>
+      </w:r>
+      <w:proofErr w:type="spellEnd"/>
+      <w:r>
+        <w:t xml:space="preserve">. </w:t>
+      </w:r>
+      <w:proofErr w:type="spellStart"/>
+      <w:r>
+        <w:t>By</w:t>
+      </w:r>
+      <w:proofErr w:type="spellEnd"/>
+      <w:r>
+        <w:t xml:space="preserve"> </w:t>
+      </w:r>
+      <w:proofErr w:type="spellStart"/>
+      <w:r>
+        <w:t>providing</w:t>
+      </w:r>
+      <w:proofErr w:type="spellEnd"/>
+      <w:r>
+        <w:t xml:space="preserve"> a tool </w:t>
+      </w:r>
+      <w:proofErr w:type="spellStart"/>
+      <w:r>
+        <w:t>adapted</w:t>
+      </w:r>
+      <w:proofErr w:type="spellEnd"/>
+      <w:r>
+        <w:t xml:space="preserve"> </w:t>
+      </w:r>
+      <w:proofErr w:type="spellStart"/>
+      <w:r>
+        <w:t>to</w:t>
+      </w:r>
+      <w:proofErr w:type="spellEnd"/>
+      <w:r>
+        <w:t xml:space="preserve"> </w:t>
+      </w:r>
+      <w:proofErr w:type="spellStart"/>
+      <w:r>
+        <w:t>the</w:t>
+      </w:r>
+      <w:proofErr w:type="spellEnd"/>
+      <w:r>
+        <w:t xml:space="preserve"> </w:t>
+      </w:r>
+      <w:proofErr w:type="spellStart"/>
+      <w:r>
+        <w:t>specific</w:t>
+      </w:r>
+      <w:proofErr w:type="spellEnd"/>
+      <w:r>
+        <w:t xml:space="preserve"> </w:t>
+      </w:r>
+      <w:proofErr w:type="spellStart"/>
+      <w:r>
+        <w:t>needs</w:t>
+      </w:r>
+      <w:proofErr w:type="spellEnd"/>
+      <w:r>
+        <w:t xml:space="preserve"> </w:t>
+      </w:r>
+      <w:proofErr w:type="spellStart"/>
+      <w:r>
+        <w:t>of</w:t>
+      </w:r>
+      <w:proofErr w:type="spellEnd"/>
+      <w:r>
+        <w:t xml:space="preserve"> </w:t>
+      </w:r>
+      <w:proofErr w:type="spellStart"/>
+      <w:r>
+        <w:t>these</w:t>
+      </w:r>
+      <w:proofErr w:type="spellEnd"/>
+      <w:r>
+        <w:t xml:space="preserve"> </w:t>
+      </w:r>
+      <w:proofErr w:type="spellStart"/>
+      <w:r>
+        <w:t>individuals</w:t>
+      </w:r>
+      <w:proofErr w:type="spellEnd"/>
+      <w:r>
+        <w:t xml:space="preserve">, </w:t>
+      </w:r>
+      <w:proofErr w:type="spellStart"/>
+      <w:r>
+        <w:t>the</w:t>
+      </w:r>
+      <w:proofErr w:type="spellEnd"/>
+      <w:r>
+        <w:t xml:space="preserve"> </w:t>
+      </w:r>
+      <w:proofErr w:type="spellStart"/>
+      <w:r>
+        <w:t>application</w:t>
+      </w:r>
+      <w:proofErr w:type="spellEnd"/>
+      <w:r>
+        <w:t xml:space="preserve"> </w:t>
+      </w:r>
+      <w:proofErr w:type="spellStart"/>
+      <w:r>
+        <w:t>promises</w:t>
+      </w:r>
+      <w:proofErr w:type="spellEnd"/>
+      <w:r>
+        <w:t xml:space="preserve"> </w:t>
+      </w:r>
+      <w:proofErr w:type="spellStart"/>
+      <w:r>
+        <w:t>to</w:t>
+      </w:r>
+      <w:proofErr w:type="spellEnd"/>
+      <w:r>
+        <w:t xml:space="preserve"> </w:t>
+      </w:r>
+      <w:proofErr w:type="spellStart"/>
+      <w:r>
+        <w:t>reduce</w:t>
+      </w:r>
+      <w:proofErr w:type="spellEnd"/>
+      <w:r>
+        <w:t xml:space="preserve"> </w:t>
+      </w:r>
+      <w:proofErr w:type="spellStart"/>
+      <w:r>
+        <w:t>emotional</w:t>
+      </w:r>
+      <w:proofErr w:type="spellEnd"/>
+      <w:r>
+        <w:t xml:space="preserve"> </w:t>
+      </w:r>
+      <w:proofErr w:type="spellStart"/>
+      <w:r>
+        <w:t>overload</w:t>
+      </w:r>
+      <w:proofErr w:type="spellEnd"/>
+      <w:r>
+        <w:t xml:space="preserve"> </w:t>
+      </w:r>
+      <w:proofErr w:type="spellStart"/>
+      <w:r>
+        <w:t>and</w:t>
+      </w:r>
+      <w:proofErr w:type="spellEnd"/>
+      <w:r>
+        <w:t xml:space="preserve"> </w:t>
+      </w:r>
+      <w:proofErr w:type="spellStart"/>
+      <w:r>
+        <w:t>promote</w:t>
+      </w:r>
+      <w:proofErr w:type="spellEnd"/>
+      <w:r>
+        <w:t xml:space="preserve"> </w:t>
+      </w:r>
+      <w:proofErr w:type="spellStart"/>
+      <w:r>
+        <w:t>greater</w:t>
+      </w:r>
+      <w:proofErr w:type="spellEnd"/>
+      <w:r>
+        <w:t xml:space="preserve"> </w:t>
+      </w:r>
+      <w:proofErr w:type="spellStart"/>
+      <w:r>
+        <w:t>autonomy</w:t>
+      </w:r>
+      <w:proofErr w:type="spellEnd"/>
+      <w:r>
+        <w:t>.</w:t>
+      </w:r>
+    </w:p>
+    <w:p>
+      <w:pPr>
+        <w:spacing w:after="215"/>
+        <w:ind w:left="9"/>
+      </w:pPr>
+      <w:r>
+        <w:t xml:space="preserve">EPONA </w:t>
+      </w:r>
+      <w:proofErr w:type="spellStart"/>
+      <w:r>
+        <w:t>integrates</w:t>
+      </w:r>
+      <w:proofErr w:type="spellEnd"/>
+      <w:r>
+        <w:t xml:space="preserve"> </w:t>
+      </w:r>
+      <w:proofErr w:type="spellStart"/>
+      <w:r>
+        <w:t>various</w:t>
+      </w:r>
+      <w:proofErr w:type="spellEnd"/>
+      <w:r>
+        <w:t xml:space="preserve"> features </w:t>
+      </w:r>
+      <w:proofErr w:type="spellStart"/>
+      <w:r>
+        <w:t>designed</w:t>
+      </w:r>
+      <w:proofErr w:type="spellEnd"/>
+      <w:r>
+        <w:t xml:space="preserve"> </w:t>
+      </w:r>
+      <w:proofErr w:type="spellStart"/>
+      <w:r>
+        <w:t>to</w:t>
+      </w:r>
+      <w:proofErr w:type="spellEnd"/>
+      <w:r>
+        <w:t xml:space="preserve"> </w:t>
+      </w:r>
+      <w:proofErr w:type="spellStart"/>
+      <w:r>
+        <w:t>enhance</w:t>
+      </w:r>
+      <w:proofErr w:type="spellEnd"/>
+      <w:r>
+        <w:t xml:space="preserve"> </w:t>
+      </w:r>
+      <w:proofErr w:type="spellStart"/>
+      <w:r>
+        <w:t>daily</w:t>
+      </w:r>
+      <w:proofErr w:type="spellEnd"/>
+      <w:r>
+        <w:t xml:space="preserve"> </w:t>
+      </w:r>
+      <w:proofErr w:type="spellStart"/>
+      <w:r>
+        <w:t>planning</w:t>
+      </w:r>
+      <w:proofErr w:type="spellEnd"/>
+      <w:r>
+        <w:t xml:space="preserve">. </w:t>
+      </w:r>
+      <w:proofErr w:type="spellStart"/>
+      <w:r>
+        <w:t>Among</w:t>
+      </w:r>
+      <w:proofErr w:type="spellEnd"/>
+      <w:r>
+        <w:t xml:space="preserve"> its </w:t>
+      </w:r>
+      <w:proofErr w:type="spellStart"/>
+      <w:r>
+        <w:t>characteristics</w:t>
+      </w:r>
+      <w:proofErr w:type="spellEnd"/>
+      <w:r>
+        <w:t xml:space="preserve">, </w:t>
+      </w:r>
+      <w:proofErr w:type="spellStart"/>
+      <w:r>
+        <w:t>the</w:t>
+      </w:r>
+      <w:proofErr w:type="spellEnd"/>
+      <w:r>
+        <w:t xml:space="preserve"> </w:t>
+      </w:r>
+      <w:proofErr w:type="spellStart"/>
+      <w:r>
+        <w:t>application</w:t>
+      </w:r>
+      <w:proofErr w:type="spellEnd"/>
+      <w:r>
+        <w:t xml:space="preserve"> </w:t>
+      </w:r>
+      <w:proofErr w:type="spellStart"/>
+      <w:r>
+        <w:t>allows</w:t>
+      </w:r>
+      <w:proofErr w:type="spellEnd"/>
+      <w:r>
+        <w:t xml:space="preserve"> for </w:t>
+      </w:r>
+      <w:proofErr w:type="spellStart"/>
+      <w:r>
+        <w:t>the</w:t>
+      </w:r>
+      <w:proofErr w:type="spellEnd"/>
+      <w:r>
+        <w:t xml:space="preserve"> </w:t>
+      </w:r>
+      <w:proofErr w:type="spellStart"/>
+      <w:r>
+        <w:t>addition</w:t>
+      </w:r>
+      <w:proofErr w:type="spellEnd"/>
+      <w:r>
+        <w:t xml:space="preserve"> </w:t>
+      </w:r>
+      <w:proofErr w:type="spellStart"/>
+      <w:r>
+        <w:t>of</w:t>
+      </w:r>
+      <w:proofErr w:type="spellEnd"/>
+      <w:r>
+        <w:t xml:space="preserve"> </w:t>
+      </w:r>
+      <w:proofErr w:type="spellStart"/>
+      <w:r>
+        <w:t>sporadic</w:t>
+      </w:r>
+      <w:proofErr w:type="spellEnd"/>
+      <w:r>
+        <w:t xml:space="preserve"> </w:t>
+      </w:r>
+      <w:proofErr w:type="spellStart"/>
+      <w:r>
+        <w:t>events</w:t>
+      </w:r>
+      <w:proofErr w:type="spellEnd"/>
+      <w:r>
+        <w:t xml:space="preserve"> </w:t>
+      </w:r>
+      <w:proofErr w:type="spellStart"/>
+      <w:r>
+        <w:t>and</w:t>
+      </w:r>
+      <w:proofErr w:type="spellEnd"/>
+      <w:r>
+        <w:t xml:space="preserve"> </w:t>
+      </w:r>
+      <w:proofErr w:type="spellStart"/>
+      <w:r>
+        <w:t>reminders</w:t>
+      </w:r>
+      <w:proofErr w:type="spellEnd"/>
+      <w:r>
+        <w:t xml:space="preserve"> in a </w:t>
+      </w:r>
+      <w:proofErr w:type="spellStart"/>
+      <w:r>
+        <w:t>calendar</w:t>
+      </w:r>
+      <w:proofErr w:type="spellEnd"/>
+      <w:r>
+        <w:t xml:space="preserve">, </w:t>
+      </w:r>
+      <w:proofErr w:type="spellStart"/>
+      <w:r>
+        <w:t>the</w:t>
+      </w:r>
+      <w:proofErr w:type="spellEnd"/>
+      <w:r>
+        <w:t xml:space="preserve"> </w:t>
+      </w:r>
+      <w:proofErr w:type="spellStart"/>
+      <w:r>
+        <w:t>creation</w:t>
+      </w:r>
+      <w:proofErr w:type="spellEnd"/>
+      <w:r>
+        <w:t xml:space="preserve"> </w:t>
+      </w:r>
+      <w:proofErr w:type="spellStart"/>
+      <w:r>
+        <w:t>of</w:t>
+      </w:r>
+      <w:proofErr w:type="spellEnd"/>
+      <w:r>
+        <w:t xml:space="preserve"> </w:t>
+      </w:r>
+      <w:proofErr w:type="spellStart"/>
+      <w:r>
+        <w:t>personalized</w:t>
+      </w:r>
+      <w:proofErr w:type="spellEnd"/>
+      <w:r>
+        <w:t xml:space="preserve"> </w:t>
+      </w:r>
+      <w:proofErr w:type="spellStart"/>
+      <w:r>
+        <w:t>lists</w:t>
+      </w:r>
+      <w:proofErr w:type="spellEnd"/>
+      <w:r>
+        <w:t xml:space="preserve">, </w:t>
+      </w:r>
+      <w:proofErr w:type="spellStart"/>
+      <w:r>
+        <w:t>and</w:t>
+      </w:r>
+      <w:proofErr w:type="spellEnd"/>
+      <w:r>
+        <w:t xml:space="preserve"> </w:t>
+      </w:r>
+      <w:proofErr w:type="spellStart"/>
+      <w:r>
+        <w:t>the</w:t>
+      </w:r>
+      <w:proofErr w:type="spellEnd"/>
+      <w:r>
+        <w:t xml:space="preserve"> use </w:t>
+      </w:r>
+      <w:proofErr w:type="spellStart"/>
+      <w:r>
+        <w:t>of</w:t>
+      </w:r>
+      <w:proofErr w:type="spellEnd"/>
+      <w:r>
+        <w:t xml:space="preserve"> checklists </w:t>
+      </w:r>
+      <w:proofErr w:type="spellStart"/>
+      <w:r>
+        <w:t>to</w:t>
+      </w:r>
+      <w:proofErr w:type="spellEnd"/>
+      <w:r>
+        <w:t xml:space="preserve"> </w:t>
+      </w:r>
+      <w:proofErr w:type="spellStart"/>
+      <w:r>
+        <w:t>assist</w:t>
+      </w:r>
+      <w:proofErr w:type="spellEnd"/>
+      <w:r>
+        <w:t xml:space="preserve"> in </w:t>
+      </w:r>
+      <w:proofErr w:type="spellStart"/>
+      <w:r>
+        <w:t>completing</w:t>
+      </w:r>
+      <w:proofErr w:type="spellEnd"/>
+      <w:r>
+        <w:t xml:space="preserve"> </w:t>
+      </w:r>
+      <w:proofErr w:type="spellStart"/>
+      <w:r>
+        <w:t>daily</w:t>
+      </w:r>
+      <w:proofErr w:type="spellEnd"/>
+      <w:r>
+        <w:t xml:space="preserve"> </w:t>
+      </w:r>
+      <w:proofErr w:type="spellStart"/>
+      <w:r>
+        <w:t>tasks</w:t>
+      </w:r>
+      <w:proofErr w:type="spellEnd"/>
+      <w:r>
+        <w:t xml:space="preserve">. </w:t>
+      </w:r>
+      <w:proofErr w:type="spellStart"/>
+      <w:r>
+        <w:t>Additionally</w:t>
+      </w:r>
+      <w:proofErr w:type="spellEnd"/>
+      <w:r>
+        <w:t xml:space="preserve">, </w:t>
+      </w:r>
+      <w:proofErr w:type="spellStart"/>
+      <w:r>
+        <w:t>the</w:t>
+      </w:r>
+      <w:proofErr w:type="spellEnd"/>
+      <w:r>
+        <w:t xml:space="preserve"> system includes a </w:t>
+      </w:r>
+      <w:proofErr w:type="spellStart"/>
+      <w:r>
+        <w:t>reward</w:t>
+      </w:r>
+      <w:proofErr w:type="spellEnd"/>
+      <w:r>
+        <w:t xml:space="preserve"> </w:t>
+      </w:r>
+      <w:proofErr w:type="spellStart"/>
+      <w:r>
+        <w:t>mechanism</w:t>
+      </w:r>
+      <w:proofErr w:type="spellEnd"/>
+      <w:r>
+        <w:t xml:space="preserve"> </w:t>
+      </w:r>
+      <w:proofErr w:type="spellStart"/>
+      <w:r>
+        <w:t>to</w:t>
+      </w:r>
+      <w:proofErr w:type="spellEnd"/>
+      <w:r>
+        <w:t xml:space="preserve"> </w:t>
+      </w:r>
+      <w:proofErr w:type="spellStart"/>
+      <w:r>
+        <w:t>encourage</w:t>
+      </w:r>
+      <w:proofErr w:type="spellEnd"/>
+      <w:r>
+        <w:t xml:space="preserve"> </w:t>
+      </w:r>
+      <w:proofErr w:type="spellStart"/>
+      <w:r>
+        <w:t>task</w:t>
+      </w:r>
+      <w:proofErr w:type="spellEnd"/>
+      <w:r>
+        <w:t xml:space="preserve"> </w:t>
+      </w:r>
+      <w:proofErr w:type="spellStart"/>
+      <w:r>
+        <w:t>completion</w:t>
+      </w:r>
+      <w:proofErr w:type="spellEnd"/>
+      <w:r>
+        <w:t xml:space="preserve"> </w:t>
+      </w:r>
+      <w:proofErr w:type="spellStart"/>
+      <w:r>
+        <w:t>and</w:t>
+      </w:r>
+      <w:proofErr w:type="spellEnd"/>
+      <w:r>
+        <w:t xml:space="preserve"> a </w:t>
+      </w:r>
+      <w:proofErr w:type="spellStart"/>
+      <w:r>
+        <w:t>playful</w:t>
+      </w:r>
+      <w:proofErr w:type="spellEnd"/>
+      <w:r>
+        <w:t xml:space="preserve"> </w:t>
+      </w:r>
+      <w:proofErr w:type="spellStart"/>
+      <w:r>
+        <w:t>and</w:t>
+      </w:r>
+      <w:proofErr w:type="spellEnd"/>
+      <w:r>
+        <w:t xml:space="preserve"> </w:t>
+      </w:r>
+      <w:proofErr w:type="spellStart"/>
+      <w:r>
+        <w:t>intuitive</w:t>
+      </w:r>
+      <w:proofErr w:type="spellEnd"/>
+      <w:r>
+        <w:t xml:space="preserve"> interface </w:t>
+      </w:r>
+      <w:proofErr w:type="spellStart"/>
+      <w:r>
+        <w:t>to</w:t>
+      </w:r>
+      <w:proofErr w:type="spellEnd"/>
+      <w:r>
+        <w:t xml:space="preserve"> </w:t>
+      </w:r>
+      <w:proofErr w:type="spellStart"/>
+      <w:r>
+        <w:t>ease</w:t>
+      </w:r>
+      <w:proofErr w:type="spellEnd"/>
+      <w:r>
+        <w:t xml:space="preserve"> </w:t>
+      </w:r>
+      <w:proofErr w:type="spellStart"/>
+      <w:r>
+        <w:t>usage</w:t>
+      </w:r>
+      <w:proofErr w:type="spellEnd"/>
+      <w:r>
+        <w:t>.</w:t>
+      </w:r>
+    </w:p>
+    <w:p>
+      <w:pPr>
+        <w:spacing w:after="215"/>
+        <w:ind w:left="9"/>
+      </w:pPr>
+      <w:proofErr w:type="spellStart"/>
+      <w:r>
+        <w:t>By</w:t>
+      </w:r>
+      <w:proofErr w:type="spellEnd"/>
+      <w:r>
+        <w:t xml:space="preserve"> </w:t>
+      </w:r>
+      <w:proofErr w:type="spellStart"/>
+      <w:r>
+        <w:t>creating</w:t>
+      </w:r>
+      <w:proofErr w:type="spellEnd"/>
+      <w:r>
+        <w:t xml:space="preserve"> a </w:t>
+      </w:r>
+      <w:proofErr w:type="spellStart"/>
+      <w:r>
+        <w:t>planning</w:t>
+      </w:r>
+      <w:proofErr w:type="spellEnd"/>
+      <w:r>
+        <w:t xml:space="preserve"> </w:t>
+      </w:r>
+      <w:proofErr w:type="spellStart"/>
+      <w:r>
+        <w:t>environment</w:t>
+      </w:r>
+      <w:proofErr w:type="spellEnd"/>
+      <w:r>
+        <w:t xml:space="preserve"> </w:t>
+      </w:r>
+      <w:proofErr w:type="spellStart"/>
+      <w:r>
+        <w:t>that</w:t>
+      </w:r>
+      <w:proofErr w:type="spellEnd"/>
+      <w:r>
+        <w:t xml:space="preserve"> </w:t>
+      </w:r>
+      <w:proofErr w:type="spellStart"/>
+      <w:r>
+        <w:t>adapts</w:t>
+      </w:r>
+      <w:proofErr w:type="spellEnd"/>
+      <w:r>
+        <w:t xml:space="preserve"> </w:t>
+      </w:r>
+      <w:proofErr w:type="spellStart"/>
+      <w:r>
+        <w:t>to</w:t>
+      </w:r>
+      <w:proofErr w:type="spellEnd"/>
+      <w:r>
+        <w:t xml:space="preserve"> </w:t>
+      </w:r>
+      <w:proofErr w:type="spellStart"/>
+      <w:r>
+        <w:t>the</w:t>
+      </w:r>
+      <w:proofErr w:type="spellEnd"/>
+      <w:r>
+        <w:t xml:space="preserve"> individual </w:t>
+      </w:r>
+      <w:proofErr w:type="spellStart"/>
+      <w:r>
+        <w:t>needs</w:t>
+      </w:r>
+      <w:proofErr w:type="spellEnd"/>
+      <w:r>
+        <w:t xml:space="preserve"> </w:t>
+      </w:r>
+      <w:proofErr w:type="spellStart"/>
+      <w:r>
+        <w:t>of</w:t>
+      </w:r>
+      <w:proofErr w:type="spellEnd"/>
+      <w:r>
+        <w:t xml:space="preserve"> </w:t>
+      </w:r>
+      <w:proofErr w:type="spellStart"/>
+      <w:r>
+        <w:t>users</w:t>
+      </w:r>
+      <w:proofErr w:type="spellEnd"/>
+      <w:r>
+        <w:t xml:space="preserve">, </w:t>
+      </w:r>
+      <w:proofErr w:type="spellStart"/>
+      <w:r>
+        <w:t>the</w:t>
+      </w:r>
+      <w:proofErr w:type="spellEnd"/>
+      <w:r>
+        <w:t xml:space="preserve"> </w:t>
+      </w:r>
+      <w:proofErr w:type="spellStart"/>
+      <w:r>
+        <w:t>application</w:t>
+      </w:r>
+      <w:proofErr w:type="spellEnd"/>
+      <w:r>
+        <w:t xml:space="preserve"> </w:t>
+      </w:r>
+      <w:proofErr w:type="spellStart"/>
+      <w:r>
+        <w:t>significantly</w:t>
+      </w:r>
+      <w:proofErr w:type="spellEnd"/>
+      <w:r>
+        <w:t xml:space="preserve"> </w:t>
+      </w:r>
+      <w:proofErr w:type="spellStart"/>
+      <w:r>
+        <w:t>contributes</w:t>
+      </w:r>
+      <w:proofErr w:type="spellEnd"/>
+      <w:r>
+        <w:t xml:space="preserve"> </w:t>
+      </w:r>
+      <w:proofErr w:type="spellStart"/>
+      <w:r>
+        <w:t>to</w:t>
+      </w:r>
+      <w:proofErr w:type="spellEnd"/>
+      <w:r>
+        <w:t xml:space="preserve"> </w:t>
+      </w:r>
+      <w:proofErr w:type="spellStart"/>
+      <w:r>
+        <w:t>improving</w:t>
+      </w:r>
+      <w:proofErr w:type="spellEnd"/>
+      <w:r>
+        <w:t xml:space="preserve"> </w:t>
+      </w:r>
+      <w:proofErr w:type="spellStart"/>
+      <w:r>
+        <w:t>quality</w:t>
+      </w:r>
+      <w:proofErr w:type="spellEnd"/>
+      <w:r>
+        <w:t xml:space="preserve"> </w:t>
+      </w:r>
+      <w:proofErr w:type="spellStart"/>
+      <w:r>
+        <w:t>of</w:t>
+      </w:r>
+      <w:proofErr w:type="spellEnd"/>
+      <w:r>
+        <w:t xml:space="preserve"> </w:t>
+      </w:r>
+      <w:proofErr w:type="spellStart"/>
+      <w:r>
+        <w:t>life</w:t>
+      </w:r>
+      <w:proofErr w:type="spellEnd"/>
+      <w:r>
+        <w:t xml:space="preserve">, </w:t>
+      </w:r>
+      <w:proofErr w:type="spellStart"/>
+      <w:r>
+        <w:t>offering</w:t>
+      </w:r>
+      <w:proofErr w:type="spellEnd"/>
+      <w:r>
+        <w:t xml:space="preserve"> a </w:t>
+      </w:r>
+      <w:proofErr w:type="spellStart"/>
+      <w:r>
+        <w:t>practical</w:t>
+      </w:r>
+      <w:proofErr w:type="spellEnd"/>
+      <w:r>
+        <w:t xml:space="preserve"> </w:t>
+      </w:r>
+      <w:proofErr w:type="spellStart"/>
+      <w:r>
+        <w:t>and</w:t>
+      </w:r>
+      <w:proofErr w:type="spellEnd"/>
+      <w:r>
+        <w:t xml:space="preserve"> </w:t>
+      </w:r>
+      <w:proofErr w:type="spellStart"/>
+      <w:r>
+        <w:t>effective</w:t>
+      </w:r>
+      <w:proofErr w:type="spellEnd"/>
+      <w:r>
+        <w:t xml:space="preserve"> </w:t>
+      </w:r>
+      <w:proofErr w:type="spellStart"/>
+      <w:r>
+        <w:t>solution</w:t>
+      </w:r>
+      <w:proofErr w:type="spellEnd"/>
+      <w:r>
+        <w:t xml:space="preserve"> </w:t>
+      </w:r>
+      <w:proofErr w:type="spellStart"/>
+      <w:r>
+        <w:t>to</w:t>
+      </w:r>
+      <w:proofErr w:type="spellEnd"/>
+      <w:r>
+        <w:t xml:space="preserve"> </w:t>
+      </w:r>
+      <w:proofErr w:type="spellStart"/>
+      <w:r>
+        <w:t>the</w:t>
+      </w:r>
+      <w:proofErr w:type="spellEnd"/>
+      <w:r>
+        <w:t xml:space="preserve"> </w:t>
+      </w:r>
+      <w:proofErr w:type="spellStart"/>
+      <w:r>
+        <w:t>challenges</w:t>
+      </w:r>
+      <w:proofErr w:type="spellEnd"/>
+      <w:r>
+        <w:t xml:space="preserve"> </w:t>
+      </w:r>
+      <w:proofErr w:type="spellStart"/>
+      <w:r>
+        <w:t>faced</w:t>
+      </w:r>
+      <w:proofErr w:type="spellEnd"/>
+      <w:r>
+        <w:t xml:space="preserve"> </w:t>
+      </w:r>
+      <w:proofErr w:type="spellStart"/>
+      <w:r>
+        <w:t>by</w:t>
+      </w:r>
+      <w:proofErr w:type="spellEnd"/>
+      <w:r>
+        <w:t xml:space="preserve"> </w:t>
+      </w:r>
+      <w:proofErr w:type="spellStart"/>
+      <w:r>
+        <w:t>neurodivergent</w:t>
+      </w:r>
+      <w:proofErr w:type="spellEnd"/>
+      <w:r>
+        <w:t xml:space="preserve"> </w:t>
+      </w:r>
+      <w:proofErr w:type="spellStart"/>
+      <w:r>
+        <w:t>individuals</w:t>
+      </w:r>
+      <w:proofErr w:type="spellEnd"/>
+      <w:r>
+        <w:t>.</w:t>
+      </w:r>
+    </w:p>
+    <w:p>
+      <w:pPr>
+        <w:spacing w:after="215"/>
+        <w:ind w:left="9"/>
+      </w:pPr>
+      <w:r>
+        <w:t xml:space="preserve">In </w:t>
+      </w:r>
+      <w:proofErr w:type="spellStart"/>
+      <w:r>
+        <w:t>summary</w:t>
+      </w:r>
+      <w:proofErr w:type="spellEnd"/>
+      <w:r>
+        <w:t xml:space="preserve">, EPONA </w:t>
+      </w:r>
+      <w:proofErr w:type="spellStart"/>
+      <w:r>
+        <w:t>represents</w:t>
+      </w:r>
+      <w:proofErr w:type="spellEnd"/>
+      <w:r>
+        <w:t xml:space="preserve"> </w:t>
+      </w:r>
+      <w:proofErr w:type="spellStart"/>
+      <w:r>
+        <w:t>an</w:t>
+      </w:r>
+      <w:proofErr w:type="spellEnd"/>
+      <w:r>
+        <w:t xml:space="preserve"> </w:t>
+      </w:r>
+      <w:proofErr w:type="spellStart"/>
+      <w:r>
+        <w:t>important</w:t>
+      </w:r>
+      <w:proofErr w:type="spellEnd"/>
+      <w:r>
+        <w:t xml:space="preserve"> </w:t>
+      </w:r>
+      <w:proofErr w:type="spellStart"/>
+      <w:r>
+        <w:t>advancement</w:t>
+      </w:r>
+      <w:proofErr w:type="spellEnd"/>
+      <w:r>
+        <w:t xml:space="preserve"> in </w:t>
+      </w:r>
+      <w:proofErr w:type="spellStart"/>
+      <w:r>
+        <w:t>creating</w:t>
+      </w:r>
+      <w:proofErr w:type="spellEnd"/>
+      <w:r>
+        <w:t xml:space="preserve"> tools </w:t>
+      </w:r>
+      <w:proofErr w:type="spellStart"/>
+      <w:r>
+        <w:t>that</w:t>
+      </w:r>
+      <w:proofErr w:type="spellEnd"/>
+      <w:r>
+        <w:t xml:space="preserve"> </w:t>
+      </w:r>
+      <w:proofErr w:type="spellStart"/>
+      <w:r>
+        <w:t>support</w:t>
+      </w:r>
+      <w:proofErr w:type="spellEnd"/>
+      <w:r>
+        <w:t xml:space="preserve"> </w:t>
+      </w:r>
+      <w:proofErr w:type="spellStart"/>
+      <w:r>
+        <w:t>the</w:t>
+      </w:r>
+      <w:proofErr w:type="spellEnd"/>
+      <w:r>
+        <w:t xml:space="preserve"> </w:t>
+      </w:r>
+      <w:proofErr w:type="spellStart"/>
+      <w:r>
+        <w:t>autonomy</w:t>
+      </w:r>
+      <w:proofErr w:type="spellEnd"/>
+      <w:r>
+        <w:t xml:space="preserve"> </w:t>
+      </w:r>
+      <w:proofErr w:type="spellStart"/>
+      <w:r>
+        <w:t>and</w:t>
+      </w:r>
+      <w:proofErr w:type="spellEnd"/>
+      <w:r>
+        <w:t xml:space="preserve"> </w:t>
+      </w:r>
+      <w:proofErr w:type="spellStart"/>
+      <w:r>
+        <w:t>well-being</w:t>
+      </w:r>
+      <w:proofErr w:type="spellEnd"/>
+      <w:r>
+        <w:t xml:space="preserve"> </w:t>
+      </w:r>
+      <w:proofErr w:type="spellStart"/>
+      <w:r>
+        <w:t>of</w:t>
+      </w:r>
+      <w:proofErr w:type="spellEnd"/>
+      <w:r>
+        <w:t xml:space="preserve"> </w:t>
+      </w:r>
+      <w:proofErr w:type="spellStart"/>
+      <w:r>
+        <w:t>neurodivergent</w:t>
+      </w:r>
+      <w:proofErr w:type="spellEnd"/>
+      <w:r>
+        <w:t xml:space="preserve"> </w:t>
+      </w:r>
+      <w:proofErr w:type="spellStart"/>
+      <w:r>
+        <w:t>individuals</w:t>
+      </w:r>
+      <w:proofErr w:type="spellEnd"/>
+      <w:r>
+        <w:t xml:space="preserve">. </w:t>
+      </w:r>
+      <w:proofErr w:type="spellStart"/>
+      <w:r>
+        <w:t>By</w:t>
+      </w:r>
+      <w:proofErr w:type="spellEnd"/>
+      <w:r>
+        <w:t xml:space="preserve"> </w:t>
+      </w:r>
+      <w:proofErr w:type="spellStart"/>
+      <w:r>
+        <w:t>providing</w:t>
+      </w:r>
+      <w:proofErr w:type="spellEnd"/>
+      <w:r>
+        <w:t xml:space="preserve"> a </w:t>
+      </w:r>
+      <w:proofErr w:type="spellStart"/>
+      <w:r>
+        <w:t>structured</w:t>
+      </w:r>
+      <w:proofErr w:type="spellEnd"/>
+      <w:r>
+        <w:t xml:space="preserve"> </w:t>
+      </w:r>
+      <w:proofErr w:type="spellStart"/>
+      <w:r>
+        <w:t>and</w:t>
+      </w:r>
+      <w:proofErr w:type="spellEnd"/>
+      <w:r>
+        <w:t xml:space="preserve"> </w:t>
+      </w:r>
+      <w:proofErr w:type="spellStart"/>
+      <w:r>
+        <w:t>personalized</w:t>
+      </w:r>
+      <w:proofErr w:type="spellEnd"/>
+      <w:r>
+        <w:t xml:space="preserve"> approach </w:t>
+      </w:r>
+      <w:proofErr w:type="spellStart"/>
+      <w:r>
+        <w:t>to</w:t>
+      </w:r>
+      <w:proofErr w:type="spellEnd"/>
+      <w:r>
+        <w:t xml:space="preserve"> </w:t>
+      </w:r>
+      <w:proofErr w:type="spellStart"/>
+      <w:r>
+        <w:t>daily</w:t>
+      </w:r>
+      <w:proofErr w:type="spellEnd"/>
+      <w:r>
+        <w:t xml:space="preserve"> </w:t>
+      </w:r>
+      <w:proofErr w:type="spellStart"/>
+      <w:r>
+        <w:t>organization</w:t>
+      </w:r>
+      <w:proofErr w:type="spellEnd"/>
+      <w:r>
+        <w:t xml:space="preserve">, </w:t>
+      </w:r>
+      <w:proofErr w:type="spellStart"/>
+      <w:r>
+        <w:t>the</w:t>
+      </w:r>
+      <w:proofErr w:type="spellEnd"/>
+      <w:r>
+        <w:t xml:space="preserve"> </w:t>
+      </w:r>
+      <w:proofErr w:type="spellStart"/>
+      <w:r>
+        <w:t>application</w:t>
+      </w:r>
+      <w:proofErr w:type="spellEnd"/>
+      <w:r>
+        <w:t xml:space="preserve"> </w:t>
+      </w:r>
+      <w:proofErr w:type="spellStart"/>
+      <w:r>
+        <w:t>facilitates</w:t>
+      </w:r>
+      <w:proofErr w:type="spellEnd"/>
+      <w:r>
+        <w:t xml:space="preserve"> </w:t>
+      </w:r>
+      <w:proofErr w:type="spellStart"/>
+      <w:r>
+        <w:t>smoother</w:t>
+      </w:r>
+      <w:proofErr w:type="spellEnd"/>
+      <w:r>
+        <w:t xml:space="preserve"> time management </w:t>
+      </w:r>
+      <w:proofErr w:type="spellStart"/>
+      <w:r>
+        <w:t>and</w:t>
+      </w:r>
+      <w:proofErr w:type="spellEnd"/>
+      <w:r>
+        <w:t xml:space="preserve"> </w:t>
+      </w:r>
+      <w:proofErr w:type="spellStart"/>
+      <w:r>
+        <w:t>promotes</w:t>
+      </w:r>
+      <w:proofErr w:type="spellEnd"/>
+      <w:r>
+        <w:t xml:space="preserve"> a </w:t>
+      </w:r>
+      <w:proofErr w:type="spellStart"/>
+      <w:r>
+        <w:t>better</w:t>
+      </w:r>
+      <w:proofErr w:type="spellEnd"/>
+      <w:r>
+        <w:t xml:space="preserve"> </w:t>
+      </w:r>
+      <w:proofErr w:type="spellStart"/>
+      <w:r>
+        <w:t>quality</w:t>
+      </w:r>
+      <w:proofErr w:type="spellEnd"/>
+      <w:r>
+        <w:t xml:space="preserve"> </w:t>
+      </w:r>
+      <w:proofErr w:type="spellStart"/>
+      <w:r>
+        <w:t>of</w:t>
+      </w:r>
+      <w:proofErr w:type="spellEnd"/>
+      <w:r>
+        <w:t xml:space="preserve"> </w:t>
+      </w:r>
+      <w:proofErr w:type="spellStart"/>
+      <w:r>
+        <w:t>life</w:t>
+      </w:r>
+      <w:proofErr w:type="spellEnd"/>
+      <w:r>
+        <w:t xml:space="preserve">, </w:t>
+      </w:r>
+      <w:proofErr w:type="spellStart"/>
+      <w:r>
+        <w:t>helping</w:t>
+      </w:r>
+      <w:proofErr w:type="spellEnd"/>
+      <w:r>
+        <w:t xml:space="preserve"> </w:t>
+      </w:r>
+      <w:proofErr w:type="spellStart"/>
+      <w:r>
+        <w:t>these</w:t>
+      </w:r>
+      <w:proofErr w:type="spellEnd"/>
+      <w:r>
+        <w:t xml:space="preserve"> </w:t>
+      </w:r>
+      <w:proofErr w:type="spellStart"/>
+      <w:r>
+        <w:t>individuals</w:t>
+      </w:r>
+      <w:proofErr w:type="spellEnd"/>
+      <w:r>
+        <w:t xml:space="preserve"> face </w:t>
+      </w:r>
+      <w:proofErr w:type="spellStart"/>
+      <w:r>
+        <w:t>their</w:t>
+      </w:r>
+      <w:proofErr w:type="spellEnd"/>
+      <w:r>
+        <w:t xml:space="preserve"> </w:t>
+      </w:r>
+      <w:proofErr w:type="spellStart"/>
+      <w:r>
+        <w:t>daily</w:t>
+      </w:r>
+      <w:proofErr w:type="spellEnd"/>
+      <w:r>
+        <w:t xml:space="preserve"> </w:t>
+      </w:r>
+      <w:proofErr w:type="spellStart"/>
+      <w:r>
+        <w:t>challenges</w:t>
+      </w:r>
+      <w:proofErr w:type="spellEnd"/>
+      <w:r>
+        <w:t xml:space="preserve"> </w:t>
+      </w:r>
+      <w:proofErr w:type="spellStart"/>
+      <w:r>
+        <w:t>with</w:t>
+      </w:r>
+      <w:proofErr w:type="spellEnd"/>
+      <w:r>
+        <w:t xml:space="preserve"> </w:t>
+      </w:r>
+      <w:proofErr w:type="spellStart"/>
+      <w:r>
+        <w:t>greater</w:t>
+      </w:r>
+      <w:proofErr w:type="spellEnd"/>
+      <w:r>
+        <w:t xml:space="preserve"> </w:t>
+      </w:r>
+      <w:proofErr w:type="spellStart"/>
+      <w:r>
+        <w:t>confidence</w:t>
+      </w:r>
+      <w:proofErr w:type="spellEnd"/>
+      <w:r>
+        <w:t xml:space="preserve"> </w:t>
+      </w:r>
+      <w:proofErr w:type="spellStart"/>
+      <w:r>
+        <w:t>and</w:t>
+      </w:r>
+      <w:proofErr w:type="spellEnd"/>
+      <w:r>
+        <w:t xml:space="preserve"> </w:t>
+      </w:r>
+      <w:proofErr w:type="spellStart"/>
+      <w:r>
+        <w:t>effectiveness</w:t>
+      </w:r>
+      <w:proofErr w:type="spellEnd"/>
+      <w:r>
+        <w:t>.</w:t>
+      </w:r>
+    </w:p>
+    <w:p>
+      <w:pPr>
+        <w:spacing w:after="160" w:line="278" w:lineRule="auto"/>
+        <w:ind w:left="0" w:firstLine="0"/>
+        <w:jc w:val="left"/>
+        <w:rPr>
+          <w:b/>
+          <w:bCs/>
+        </w:rPr>
+      </w:pPr>
+      <w:r>
+        <w:rPr>
+          <w:b/>
+          <w:bCs/>
+        </w:rPr>
+        <w:br w:type="page"/>
+      </w:r>
+    </w:p>
+    <w:p>
+      <w:pPr>
+        <w:spacing w:after="215"/>
+        <w:ind w:left="9"/>
+        <w:jc w:val="center"/>
+        <w:rPr>
+          <w:b/>
+          <w:bCs/>
+        </w:rPr>
+      </w:pPr>
+    </w:p>
+    <w:p>
+      <w:pPr>
+        <w:spacing w:after="215"/>
+        <w:ind w:left="9"/>
+      </w:pPr>
+    </w:p>
+    <w:p>
+      <w:pPr>
+        <w:spacing w:after="215"/>
+        <w:ind w:left="9"/>
+      </w:pPr>
+    </w:p>
+    <w:p>
+      <w:pPr>
+        <w:spacing w:after="215"/>
+        <w:ind w:left="9"/>
+      </w:pPr>
+      <w:r>
         <w:t xml:space="preserve">Título do Projeto:  EPONA </w:t>
       </w:r>
     </w:p>
@@ -906,23 +3912,8 @@
       <w:r>
         <w:br w:type="page"/>
       </w:r>
-    </w:p>
-    <w:p>
-      <w:pPr>
-        <w:spacing w:after="267" w:line="259" w:lineRule="auto"/>
-        <w:ind w:left="374" w:firstLine="0"/>
-      </w:pPr>
-    </w:p>
-    <w:p>
-      <w:pPr>
-        <w:pStyle w:val="Ttulo1"/>
-        <w:numPr>
-          <w:ilvl w:val="0"/>
-          <w:numId w:val="3"/>
-        </w:numPr>
-        <w:jc w:val="both"/>
-      </w:pPr>
-      <w:r>
+      <w:r>
+        <w:lastRenderedPageBreak/>
         <w:t>Introdução</w:t>
       </w:r>
     </w:p>
@@ -994,11 +3985,11 @@
       </w:r>
       <w:proofErr w:type="spellEnd"/>
       <w:r>
-        <w:t xml:space="preserve"> é fundamental para apoiar a autonomia de pessoas neurodivergentes, oferecendo uma solução prática para a construção de uma rotina </w:t>
+        <w:t xml:space="preserve"> é fundamental para apoiar a autonomia de pessoas neurodivergentes, oferecendo uma solução prática para a construção de uma rotina diária que facilite suas interações com o mundo. Ao proporcionar </w:t>
       </w:r>
       <w:r>
         <w:lastRenderedPageBreak/>
-        <w:t xml:space="preserve">diária que facilite suas interações com o mundo. Ao proporcionar maior previsibilidade e estrutura, o </w:t>
+        <w:t xml:space="preserve">maior previsibilidade e estrutura, o </w:t>
       </w:r>
       <w:proofErr w:type="spellStart"/>
       <w:r>
@@ -1948,6 +4939,25 @@
       <w:contextualSpacing/>
     </w:pPr>
   </w:style>
+  <w:style w:type="table" w:styleId="Tabelacomgrade">
+    <w:name w:val="Table Grid"/>
+    <w:basedOn w:val="Tabelanormal"/>
+    <w:uiPriority w:val="39"/>
+    <w:rsid w:val="00C8225C"/>
+    <w:pPr>
+      <w:spacing w:after="0" w:line="240" w:lineRule="auto"/>
+    </w:pPr>
+    <w:tblPr>
+      <w:tblBorders>
+        <w:top w:val="single" w:sz="4" w:space="0" w:color="auto"/>
+        <w:left w:val="single" w:sz="4" w:space="0" w:color="auto"/>
+        <w:bottom w:val="single" w:sz="4" w:space="0" w:color="auto"/>
+        <w:right w:val="single" w:sz="4" w:space="0" w:color="auto"/>
+        <w:insideH w:val="single" w:sz="4" w:space="0" w:color="auto"/>
+        <w:insideV w:val="single" w:sz="4" w:space="0" w:color="auto"/>
+      </w:tblBorders>
+    </w:tblPr>
+  </w:style>
 </w:styles>
 </file>
 

</xml_diff>